<commit_message>
Latest Updated the abstarcts and images
</commit_message>
<xml_diff>
--- a/LIT_SURVEY_PHD_MANVI  final.docx
+++ b/LIT_SURVEY_PHD_MANVI  final.docx
@@ -2841,49 +2841,15 @@
         <w:rPr>
           <w:rFonts w:ascii="Times New Roman" w:hAnsi="Times New Roman" w:cs="Times New Roman"/>
         </w:rPr>
-        <w:t xml:space="preserve"> proposed </w:t>
-      </w:r>
-      <w:r>
-        <w:rPr>
-          <w:rFonts w:ascii="Times New Roman" w:hAnsi="Times New Roman" w:cs="Times New Roman"/>
-        </w:rPr>
-        <w:t xml:space="preserve">a bio-inspired </w:t>
-      </w:r>
-      <w:r>
-        <w:rPr>
-          <w:rFonts w:ascii="Times New Roman" w:hAnsi="Times New Roman" w:cs="Times New Roman"/>
-        </w:rPr>
-        <w:t>optimization</w:t>
-      </w:r>
-      <w:r>
-        <w:rPr>
-          <w:rFonts w:ascii="Times New Roman" w:hAnsi="Times New Roman" w:cs="Times New Roman"/>
-        </w:rPr>
-        <w:t xml:space="preserve">  algorithm </w:t>
-      </w:r>
-      <w:r>
-        <w:rPr>
-          <w:rFonts w:ascii="Times New Roman" w:hAnsi="Times New Roman" w:cs="Times New Roman"/>
-        </w:rPr>
-        <w:t>to optimize the tool</w:t>
-      </w:r>
-      <w:r>
-        <w:rPr>
-          <w:rFonts w:ascii="Times New Roman" w:hAnsi="Times New Roman" w:cs="Times New Roman"/>
-        </w:rPr>
         <w:t xml:space="preserve"> </w:t>
       </w:r>
       <w:r>
         <w:rPr>
           <w:rFonts w:ascii="Times New Roman" w:hAnsi="Times New Roman" w:cs="Times New Roman"/>
-        </w:rPr>
-        <w:t>path for the machining of free-form surfaces. The algorithm is based on the concept of the firefly algorithm, which is a swarm-based optimization algorithm inspired by the flashing behaviour of fireflies. The proposed algorithm is used to optimize the toolpath by adjusting the position and orientation of the tool along the surface. The effectiveness of the proposed algorithm is demonstrated through several numerical experiments, and the results show that the proposed algorithm can effectively optimize the toolpath and improve the machining efficiency.</w:t>
-      </w:r>
-      <w:r>
-        <w:rPr>
-          <w:rFonts w:ascii="Times New Roman" w:hAnsi="Times New Roman" w:cs="Times New Roman"/>
-        </w:rPr>
-        <w:br/>
+          <w:color w:val="222222"/>
+          <w:shd w:val="clear" w:color="auto" w:fill="FFFFFF"/>
+        </w:rPr>
+        <w:t>Contour parallel tool paths have been proved to be a preferred machining strategy for their advantage of less tool retractions and less sharp turns. The traditional geometrical algorithm-based tool path generation method often makes it hard to simply and simultaneously solve the problems of self-intersection, no residual, and smoothness at the same time due to their contradictions. To address this issue, a contoured parallel tool path generation method for pocket machining is developed in this study. It is based on sound field synthesis theory inspired by the phenomenon of sound wave propagation. Firstly, the simplified medial axis (SMA) tree of the pocket is extracted and the propagation direction of each SMA segment is calculated on account of the geometric characteristics of the pocket boundary. Secondly, the final tool path is obtained through the synthesis of the sound field. Finally, the novel method is verified on five different pockets to generate a contoured parallel milling tool path. After machining these pockets and measuring the machining time, roughness, and cutting force, the experimental results demonstrate that the tool path obtained by the novel method has advantages in improving machining quality and efficiency.</w:t>
       </w:r>
     </w:p>
     <w:p>
@@ -2939,7 +2905,105 @@
         <w:rPr>
           <w:rFonts w:ascii="Times New Roman" w:hAnsi="Times New Roman" w:cs="Times New Roman"/>
         </w:rPr>
-        <w:t xml:space="preserve"> A novel and efficient machining method for free-form surfaces is proposed based on the slicing technique. The proposed method first divides the free-form surface into a series of slices along the tool path, and then uses a local feature analysis algorithm to determine the optimal tool orientation for each slice. The toolpath is then generated by connecting the tool orientation for each slice. The effectiveness of the proposed method is demonstrated through several numerical experiments, and the results show that the proposed method can effectively reduce the machining time and improve the surface quality of the machined parts.</w:t>
+        <w:t xml:space="preserve"> </w:t>
+      </w:r>
+      <w:r>
+        <w:rPr>
+          <w:rFonts w:ascii="Times New Roman" w:hAnsi="Times New Roman" w:cs="Times New Roman"/>
+          <w:color w:val="222222"/>
+          <w:shd w:val="clear" w:color="auto" w:fill="FFFFFF"/>
+        </w:rPr>
+        <w:t xml:space="preserve">In order to quantitatively evaluate and improve the sustainability of machining systems, this paper presents an </w:t>
+      </w:r>
+      <w:proofErr w:type="spellStart"/>
+      <w:r>
+        <w:rPr>
+          <w:rFonts w:ascii="Times New Roman" w:hAnsi="Times New Roman" w:cs="Times New Roman"/>
+          <w:color w:val="222222"/>
+          <w:shd w:val="clear" w:color="auto" w:fill="FFFFFF"/>
+        </w:rPr>
+        <w:t>emergy</w:t>
+      </w:r>
+      <w:proofErr w:type="spellEnd"/>
+      <w:r>
+        <w:rPr>
+          <w:rFonts w:ascii="Times New Roman" w:hAnsi="Times New Roman" w:cs="Times New Roman"/>
+          <w:color w:val="222222"/>
+          <w:shd w:val="clear" w:color="auto" w:fill="FFFFFF"/>
+        </w:rPr>
+        <w:t xml:space="preserve"> (the amount of energy consumed in direct and indirect transformations to make a product or service) based sustainability evaluation and improvement method for machining systems, contributing to the improvement of energy efficiency, resource efficiency and environmental performance, and realizing the sustainability development. First, the driver and challenge are studied, and the scope and hypothesis of the sustainable machining system are illustrated. Then, the </w:t>
+      </w:r>
+      <w:proofErr w:type="spellStart"/>
+      <w:r>
+        <w:rPr>
+          <w:rFonts w:ascii="Times New Roman" w:hAnsi="Times New Roman" w:cs="Times New Roman"/>
+          <w:color w:val="222222"/>
+          <w:shd w:val="clear" w:color="auto" w:fill="FFFFFF"/>
+        </w:rPr>
+        <w:t>emergy</w:t>
+      </w:r>
+      <w:proofErr w:type="spellEnd"/>
+      <w:r>
+        <w:rPr>
+          <w:rFonts w:ascii="Times New Roman" w:hAnsi="Times New Roman" w:cs="Times New Roman"/>
+          <w:color w:val="222222"/>
+          <w:shd w:val="clear" w:color="auto" w:fill="FFFFFF"/>
+        </w:rPr>
+        <w:t xml:space="preserve">-based conversion efficiency model is proposed, which are (1) effective </w:t>
+      </w:r>
+      <w:proofErr w:type="spellStart"/>
+      <w:r>
+        <w:rPr>
+          <w:rFonts w:ascii="Times New Roman" w:hAnsi="Times New Roman" w:cs="Times New Roman"/>
+          <w:color w:val="222222"/>
+          <w:shd w:val="clear" w:color="auto" w:fill="FFFFFF"/>
+        </w:rPr>
+        <w:t>emergy</w:t>
+      </w:r>
+      <w:proofErr w:type="spellEnd"/>
+      <w:r>
+        <w:rPr>
+          <w:rFonts w:ascii="Times New Roman" w:hAnsi="Times New Roman" w:cs="Times New Roman"/>
+          <w:color w:val="222222"/>
+          <w:shd w:val="clear" w:color="auto" w:fill="FFFFFF"/>
+        </w:rPr>
+        <w:t xml:space="preserve"> utilization rate (EEUR), (2) </w:t>
+      </w:r>
+      <w:proofErr w:type="spellStart"/>
+      <w:r>
+        <w:rPr>
+          <w:rFonts w:ascii="Times New Roman" w:hAnsi="Times New Roman" w:cs="Times New Roman"/>
+          <w:color w:val="222222"/>
+          <w:shd w:val="clear" w:color="auto" w:fill="FFFFFF"/>
+        </w:rPr>
+        <w:t>emergy</w:t>
+      </w:r>
+      <w:proofErr w:type="spellEnd"/>
+      <w:r>
+        <w:rPr>
+          <w:rFonts w:ascii="Times New Roman" w:hAnsi="Times New Roman" w:cs="Times New Roman"/>
+          <w:color w:val="222222"/>
+          <w:shd w:val="clear" w:color="auto" w:fill="FFFFFF"/>
+        </w:rPr>
+        <w:t xml:space="preserve"> efficiency of unit product (EEUP) and (3) </w:t>
+      </w:r>
+      <w:proofErr w:type="spellStart"/>
+      <w:r>
+        <w:rPr>
+          <w:rFonts w:ascii="Times New Roman" w:hAnsi="Times New Roman" w:cs="Times New Roman"/>
+          <w:color w:val="222222"/>
+          <w:shd w:val="clear" w:color="auto" w:fill="FFFFFF"/>
+        </w:rPr>
+        <w:t>emergy</w:t>
+      </w:r>
+      <w:proofErr w:type="spellEnd"/>
+      <w:r>
+        <w:rPr>
+          <w:rFonts w:ascii="Times New Roman" w:hAnsi="Times New Roman" w:cs="Times New Roman"/>
+          <w:color w:val="222222"/>
+          <w:shd w:val="clear" w:color="auto" w:fill="FFFFFF"/>
+        </w:rPr>
+        <w:t xml:space="preserve"> conversion efficiency (ECE), to measure and evaluate the sustainable machining system from the perspectives of energy, resource and environment. Finally, the proposed model is applied to a vehicle-bridge machining process, and the results show that this paper provides the theoretical and method support for evaluating and improving the sustainable machining processes to decouple the resources and development of the manufacturing industry.</w:t>
       </w:r>
     </w:p>
     <w:p>
@@ -3044,13 +3108,48 @@
         <w:rPr>
           <w:rFonts w:ascii="Times New Roman" w:hAnsi="Times New Roman" w:cs="Times New Roman"/>
         </w:rPr>
-        <w:t xml:space="preserve"> an</w:t>
-      </w:r>
-      <w:r>
-        <w:rPr>
-          <w:rFonts w:ascii="Times New Roman" w:hAnsi="Times New Roman" w:cs="Times New Roman"/>
-        </w:rPr>
-        <w:t xml:space="preserve"> improved approach for tool path generation in five-axis machining of free-form surfaces is proposed. The approach first divides the surface into a series of patches, and then uses a local feature analysis algorithm to determine the optimal tool orientation for each patch. The toolpath is then generated by connecting the tool orientation for each patch. The effectiveness of the proposed approach is demonstrated through several numerical experiments, and the results show that the proposed approach can effectively reduce the machining time and improve the surface quality of the machined parts.</w:t>
+        <w:t xml:space="preserve"> </w:t>
+      </w:r>
+      <w:r>
+        <w:rPr>
+          <w:rFonts w:ascii="Times New Roman" w:hAnsi="Times New Roman" w:cs="Times New Roman"/>
+          <w:color w:val="333333"/>
+          <w:shd w:val="clear" w:color="auto" w:fill="FFFFFF"/>
+        </w:rPr>
+        <w:t>Five-axis machining of free-form surfaces has one major advantage over three-axis machining, i.e. a greater degree of flexibility in positioning the cutting tool relative to the surface. In five-axis machining of free-form surfaces there are three major phases in creating the tool path: (</w:t>
+      </w:r>
+      <w:proofErr w:type="spellStart"/>
+      <w:r>
+        <w:rPr>
+          <w:rFonts w:ascii="Times New Roman" w:hAnsi="Times New Roman" w:cs="Times New Roman"/>
+          <w:color w:val="333333"/>
+          <w:shd w:val="clear" w:color="auto" w:fill="FFFFFF"/>
+        </w:rPr>
+        <w:t>i</w:t>
+      </w:r>
+      <w:proofErr w:type="spellEnd"/>
+      <w:r>
+        <w:rPr>
+          <w:rFonts w:ascii="Times New Roman" w:hAnsi="Times New Roman" w:cs="Times New Roman"/>
+          <w:color w:val="333333"/>
+          <w:shd w:val="clear" w:color="auto" w:fill="FFFFFF"/>
+        </w:rPr>
+        <w:t xml:space="preserve">) generation of the cutter contact (CC) points; </w:t>
+      </w:r>
+      <w:r>
+        <w:rPr>
+          <w:rFonts w:ascii="Times New Roman" w:hAnsi="Times New Roman" w:cs="Times New Roman"/>
+          <w:color w:val="333333"/>
+          <w:shd w:val="clear" w:color="auto" w:fill="FFFFFF"/>
+        </w:rPr>
+        <w:lastRenderedPageBreak/>
+        <w:t>(ii) formation of the cutter location (CL) points that define the path followed by the cutting tool reference point; and (iii) the creation of the specific machine tool part program (G-code file). In this paper, the free-form surface is defined as a triangular polyhedral mesh. The CC-points are created from the surface mesh definition employing a cutting plane technique. Additionally, the CC points are positioned based on an examination of several important factors: geometric constraints derived from the machine tool axis limits, gouging (undercutting) of the free-form surface by the cutting tool and collision of the tool with either the machining stock or machine. The CL points can then be generated along the resulting CC points by consideration of specific machining strategies, such as cusp height and a smooth change in tool posture. The critical issues addressed in this work concern the avoidance of machining problems (machine limit, collision, and gouging) in the tool-path generation phase. Therefore, this technique avoids inefficient five-axis machining practices by automatically creating and verifying a feasible tool-path prior to the actual metal cutting.</w:t>
+      </w:r>
+      <w:r>
+        <w:rPr>
+          <w:rFonts w:ascii="Times New Roman" w:hAnsi="Times New Roman" w:cs="Times New Roman"/>
+        </w:rPr>
+        <w:t>.</w:t>
       </w:r>
     </w:p>
     <w:p>
@@ -3121,9 +3220,33 @@
       </w:r>
       <w:r>
         <w:rPr>
-          <w:rFonts w:ascii="Times New Roman" w:hAnsi="Times New Roman" w:cs="Times New Roman"/>
-        </w:rPr>
-        <w:t>A high-speed machining method for free-form surfaces using a five-axis CNC machine tool with a high-speed spindle is proposed. The method uses a trochoidal toolpath and high-speed spindle to achieve high machining efficiency and surface quality. The effectiveness of the proposed method is demonstrated through several numerical experiments, and the results show that the proposed method can effectively reduce the machining time and improve the surface quality of the machined parts.</w:t>
+          <w:rFonts w:ascii="Georgia" w:hAnsi="Georgia"/>
+          <w:color w:val="2E2E2E"/>
+        </w:rPr>
+        <w:t xml:space="preserve"> </w:t>
+      </w:r>
+      <w:r>
+        <w:rPr>
+          <w:rFonts w:ascii="Times New Roman" w:hAnsi="Times New Roman" w:cs="Times New Roman"/>
+          <w:color w:val="2E2E2E"/>
+        </w:rPr>
+        <w:t xml:space="preserve">In order to ensure machining stability, curvature continuity and smooth cutting force are very important so as to meet the constraints of both cutting force and kinematics of machine tools. For five-axis flank milling, it is difficult to meet both of the constraints because tool path points and tool axis vectors interact with each other. In this paper, multiple relationships between tool path points and tool axis vectors with cutting force and kinematics of machine tools are established, and the strategies of corner-looping milling and </w:t>
+      </w:r>
+      <w:proofErr w:type="spellStart"/>
+      <w:r>
+        <w:rPr>
+          <w:rFonts w:ascii="Times New Roman" w:hAnsi="Times New Roman" w:cs="Times New Roman"/>
+          <w:color w:val="2E2E2E"/>
+        </w:rPr>
+        <w:t>clothoidal</w:t>
+      </w:r>
+      <w:proofErr w:type="spellEnd"/>
+      <w:r>
+        <w:rPr>
+          <w:rFonts w:ascii="Times New Roman" w:hAnsi="Times New Roman" w:cs="Times New Roman"/>
+          <w:color w:val="2E2E2E"/>
+        </w:rPr>
+        <w:t xml:space="preserve"> spirals are combined so as to find feasible solutions under both of the constraints. Tool path parameters are iterated by considering the maximum cutting force and the feasible range of the tool axis vector, and eventually a curvature continuity five-axis flank milling tool path with smooth cutting force is generated. Machining experimental results show that the conditions of cutting force are satisfied, vibration during the process of machining is reduced, and the machining quality of the surface is improved.</w:t>
       </w:r>
     </w:p>
     <w:p>
@@ -3150,7 +3273,617 @@
           <w:b/>
           <w:bCs/>
         </w:rPr>
+        <w:t xml:space="preserve">Zhang, J., et. </w:t>
+      </w:r>
+      <w:r>
+        <w:rPr>
+          <w:rFonts w:ascii="Times New Roman" w:hAnsi="Times New Roman" w:cs="Times New Roman"/>
+          <w:b/>
+          <w:bCs/>
+        </w:rPr>
+        <w:t>al</w:t>
+      </w:r>
+      <w:r>
+        <w:rPr>
+          <w:rFonts w:ascii="Times New Roman" w:hAnsi="Times New Roman" w:cs="Times New Roman"/>
+          <w:b/>
+          <w:bCs/>
+        </w:rPr>
+        <w:t>.</w:t>
+      </w:r>
+      <w:r>
+        <w:rPr>
+          <w:rFonts w:ascii="Times New Roman" w:hAnsi="Times New Roman" w:cs="Times New Roman"/>
+          <w:b/>
+          <w:bCs/>
+        </w:rPr>
+        <w:t xml:space="preserve"> [</w:t>
+      </w:r>
+      <w:r>
+        <w:rPr>
+          <w:rFonts w:ascii="Times New Roman" w:hAnsi="Times New Roman" w:cs="Times New Roman"/>
+          <w:b/>
+          <w:bCs/>
+        </w:rPr>
+        <w:t>2</w:t>
+      </w:r>
+      <w:r>
+        <w:rPr>
+          <w:rFonts w:ascii="Times New Roman" w:hAnsi="Times New Roman" w:cs="Times New Roman"/>
+          <w:b/>
+          <w:bCs/>
+        </w:rPr>
+        <w:t>9</w:t>
+      </w:r>
+      <w:r>
+        <w:rPr>
+          <w:rFonts w:ascii="Times New Roman" w:hAnsi="Times New Roman" w:cs="Times New Roman"/>
+          <w:b/>
+          <w:bCs/>
+        </w:rPr>
+        <w:t>]</w:t>
+      </w:r>
+      <w:r>
+        <w:rPr>
+          <w:rFonts w:ascii="Times New Roman" w:hAnsi="Times New Roman" w:cs="Times New Roman"/>
+        </w:rPr>
+        <w:t xml:space="preserve"> </w:t>
+      </w:r>
+      <w:r>
+        <w:rPr>
+          <w:rFonts w:ascii="Times New Roman" w:hAnsi="Times New Roman" w:cs="Times New Roman"/>
+          <w:color w:val="333333"/>
+          <w:shd w:val="clear" w:color="auto" w:fill="FCFCFC"/>
+        </w:rPr>
+        <w:t xml:space="preserve">Tool path generation is a fundamental problem in 5-axis CNC machining, which consists of tool orientation planning and cutter-contact (CC) point planning. The planning strategy highly depends on the type of tool cutters. For ball-end cutters, the tool orientation and CC point location can be planned separately; while for flat end cutters, the two are highly dependent on each other. This paper generates a smooth tool path of workpiece surfaces for flat end mills from two stages: Computing smooth tool orientations on the surface without gouging and collisions and then designing the CC point </w:t>
+      </w:r>
+      <w:r>
+        <w:rPr>
+          <w:rFonts w:ascii="Times New Roman" w:hAnsi="Times New Roman" w:cs="Times New Roman"/>
+          <w:color w:val="333333"/>
+          <w:shd w:val="clear" w:color="auto" w:fill="FCFCFC"/>
+        </w:rPr>
         <w:lastRenderedPageBreak/>
+        <w:t>path. By solving the tool posture optimization problem the authors achieve both the path smoothness and the machining efficiency. Experimental results are provided to show the effectiveness of the method.</w:t>
+      </w:r>
+    </w:p>
+    <w:p>
+      <w:pPr>
+        <w:spacing w:line="360" w:lineRule="auto"/>
+        <w:jc w:val="both"/>
+        <w:rPr>
+          <w:rFonts w:ascii="Times New Roman" w:hAnsi="Times New Roman" w:cs="Times New Roman"/>
+        </w:rPr>
+      </w:pPr>
+    </w:p>
+    <w:p>
+      <w:pPr>
+        <w:spacing w:line="360" w:lineRule="auto"/>
+        <w:ind w:firstLine="720"/>
+        <w:jc w:val="both"/>
+        <w:rPr>
+          <w:rFonts w:ascii="Times New Roman" w:hAnsi="Times New Roman" w:cs="Times New Roman"/>
+          <w:color w:val="333333"/>
+          <w:shd w:val="clear" w:color="auto" w:fill="FFFFFF"/>
+        </w:rPr>
+      </w:pPr>
+      <w:r>
+        <w:rPr>
+          <w:rFonts w:ascii="Times New Roman" w:hAnsi="Times New Roman" w:cs="Times New Roman"/>
+          <w:b/>
+          <w:bCs/>
+        </w:rPr>
+        <w:t xml:space="preserve">Xu, L., et. </w:t>
+      </w:r>
+      <w:r>
+        <w:rPr>
+          <w:rFonts w:ascii="Times New Roman" w:hAnsi="Times New Roman" w:cs="Times New Roman"/>
+          <w:b/>
+          <w:bCs/>
+        </w:rPr>
+        <w:t>al</w:t>
+      </w:r>
+      <w:r>
+        <w:rPr>
+          <w:rFonts w:ascii="Times New Roman" w:hAnsi="Times New Roman" w:cs="Times New Roman"/>
+          <w:b/>
+          <w:bCs/>
+        </w:rPr>
+        <w:t>.</w:t>
+      </w:r>
+      <w:r>
+        <w:rPr>
+          <w:rFonts w:ascii="Times New Roman" w:hAnsi="Times New Roman" w:cs="Times New Roman"/>
+          <w:b/>
+          <w:bCs/>
+        </w:rPr>
+        <w:t xml:space="preserve"> [</w:t>
+      </w:r>
+      <w:r>
+        <w:rPr>
+          <w:rFonts w:ascii="Times New Roman" w:hAnsi="Times New Roman" w:cs="Times New Roman"/>
+          <w:b/>
+          <w:bCs/>
+        </w:rPr>
+        <w:t>30</w:t>
+      </w:r>
+      <w:r>
+        <w:rPr>
+          <w:rFonts w:ascii="Times New Roman" w:hAnsi="Times New Roman" w:cs="Times New Roman"/>
+          <w:b/>
+          <w:bCs/>
+        </w:rPr>
+        <w:t xml:space="preserve">] </w:t>
+      </w:r>
+      <w:r>
+        <w:rPr>
+          <w:rFonts w:ascii="Times New Roman" w:hAnsi="Times New Roman" w:cs="Times New Roman"/>
+          <w:color w:val="333333"/>
+          <w:shd w:val="clear" w:color="auto" w:fill="FFFFFF"/>
+        </w:rPr>
+        <w:t>Five-axis machining of free-form surfaces has one major advantage over three-axis machining, i.e. a greater degree of flexibility in positioning the cutting tool relative to the surface. In five-axis machining of free-form surfaces there are three major phases in creating the tool path: (</w:t>
+      </w:r>
+      <w:proofErr w:type="spellStart"/>
+      <w:r>
+        <w:rPr>
+          <w:rFonts w:ascii="Times New Roman" w:hAnsi="Times New Roman" w:cs="Times New Roman"/>
+          <w:color w:val="333333"/>
+          <w:shd w:val="clear" w:color="auto" w:fill="FFFFFF"/>
+        </w:rPr>
+        <w:t>i</w:t>
+      </w:r>
+      <w:proofErr w:type="spellEnd"/>
+      <w:r>
+        <w:rPr>
+          <w:rFonts w:ascii="Times New Roman" w:hAnsi="Times New Roman" w:cs="Times New Roman"/>
+          <w:color w:val="333333"/>
+          <w:shd w:val="clear" w:color="auto" w:fill="FFFFFF"/>
+        </w:rPr>
+        <w:t>) generation of the cutter contact (CC) points; (ii) formation of the cutter location (CL) points that define the path followed by the cutting tool reference point; and (iii) the creation of the specific machine tool part program (G-code file). In this paper, the free-form surface is defined as a triangular polyhedral mesh. The CC-points are created from the surface mesh definition employing a cutting plane technique. Additionally, the CC points are positioned based on an examination of several important factors: geometric constraints derived from the machine tool axis limits, gouging (undercutting) of the free-form surface by the cutting tool and collision of the tool with either the machining stock or machine. The CL points can then be generated along the resulting CC points by consideration of specific machining strategies, such as cusp height and a smooth change in tool posture. The critical issues addressed in this work concern the avoidance of machining problems (machine limit, collision, and gouging) in the tool-path generation phase. Therefore, this technique avoids inefficient five-axis machining practices by automatically creating and verifying a feasible tool-path prior to the actual metal cutting.</w:t>
+      </w:r>
+    </w:p>
+    <w:p>
+      <w:pPr>
+        <w:spacing w:line="360" w:lineRule="auto"/>
+        <w:ind w:firstLine="720"/>
+        <w:jc w:val="both"/>
+        <w:rPr>
+          <w:rFonts w:ascii="Times New Roman" w:hAnsi="Times New Roman" w:cs="Times New Roman"/>
+        </w:rPr>
+      </w:pPr>
+    </w:p>
+    <w:p>
+      <w:pPr>
+        <w:spacing w:line="360" w:lineRule="auto"/>
+        <w:ind w:firstLine="720"/>
+        <w:jc w:val="both"/>
+        <w:rPr>
+          <w:rFonts w:ascii="Times New Roman" w:hAnsi="Times New Roman" w:cs="Times New Roman"/>
+        </w:rPr>
+      </w:pPr>
+      <w:r>
+        <w:rPr>
+          <w:rFonts w:ascii="Times New Roman" w:hAnsi="Times New Roman" w:cs="Times New Roman"/>
+          <w:b/>
+          <w:bCs/>
+        </w:rPr>
+        <w:t>Zheng, Jet. al</w:t>
+      </w:r>
+      <w:r>
+        <w:rPr>
+          <w:rFonts w:ascii="Times New Roman" w:hAnsi="Times New Roman" w:cs="Times New Roman"/>
+          <w:b/>
+          <w:bCs/>
+        </w:rPr>
+        <w:t xml:space="preserve"> </w:t>
+      </w:r>
+      <w:r>
+        <w:rPr>
+          <w:rFonts w:ascii="Times New Roman" w:hAnsi="Times New Roman" w:cs="Times New Roman"/>
+          <w:b/>
+          <w:bCs/>
+        </w:rPr>
+        <w:t>.</w:t>
+      </w:r>
+      <w:r>
+        <w:rPr>
+          <w:rFonts w:ascii="Times New Roman" w:hAnsi="Times New Roman" w:cs="Times New Roman"/>
+          <w:b/>
+          <w:bCs/>
+        </w:rPr>
+        <w:t>[</w:t>
+      </w:r>
+      <w:r>
+        <w:rPr>
+          <w:rFonts w:ascii="Times New Roman" w:hAnsi="Times New Roman" w:cs="Times New Roman"/>
+          <w:b/>
+          <w:bCs/>
+        </w:rPr>
+        <w:t>31</w:t>
+      </w:r>
+      <w:r>
+        <w:rPr>
+          <w:rFonts w:ascii="Times New Roman" w:hAnsi="Times New Roman" w:cs="Times New Roman"/>
+          <w:b/>
+          <w:bCs/>
+        </w:rPr>
+        <w:t>]</w:t>
+      </w:r>
+      <w:r>
+        <w:rPr>
+          <w:rFonts w:ascii="Times New Roman" w:hAnsi="Times New Roman" w:cs="Times New Roman"/>
+        </w:rPr>
+        <w:t xml:space="preserve"> An improved tool path generation method for five-axis machining of free-form surfaces is proposed. The method first divides the surface into a series of patches, and then uses a local feature analysis algorithm to determine the optimal tool orientation for each patch. The toolpath is then generated by connecting the tool orientation for each patch. The effectiveness of the proposed method is demonstrated through several numerical experiments, and the results show that the proposed method can effectively reduce the machining time and improve the surface quality of the machined parts.</w:t>
+      </w:r>
+    </w:p>
+    <w:p>
+      <w:pPr>
+        <w:spacing w:line="360" w:lineRule="auto"/>
+        <w:jc w:val="both"/>
+        <w:rPr>
+          <w:rFonts w:ascii="Times New Roman" w:hAnsi="Times New Roman" w:cs="Times New Roman"/>
+        </w:rPr>
+      </w:pPr>
+    </w:p>
+    <w:p>
+      <w:pPr>
+        <w:spacing w:line="360" w:lineRule="auto"/>
+        <w:ind w:firstLine="720"/>
+        <w:jc w:val="both"/>
+        <w:rPr>
+          <w:rFonts w:ascii="Times New Roman" w:hAnsi="Times New Roman" w:cs="Times New Roman"/>
+        </w:rPr>
+      </w:pPr>
+      <w:r>
+        <w:rPr>
+          <w:rFonts w:ascii="Times New Roman" w:hAnsi="Times New Roman" w:cs="Times New Roman"/>
+          <w:b/>
+          <w:bCs/>
+        </w:rPr>
+        <w:t xml:space="preserve">Park, J. Y., et. </w:t>
+      </w:r>
+      <w:r>
+        <w:rPr>
+          <w:rFonts w:ascii="Times New Roman" w:hAnsi="Times New Roman" w:cs="Times New Roman"/>
+          <w:b/>
+          <w:bCs/>
+        </w:rPr>
+        <w:t>a</w:t>
+      </w:r>
+      <w:r>
+        <w:rPr>
+          <w:rFonts w:ascii="Times New Roman" w:hAnsi="Times New Roman" w:cs="Times New Roman"/>
+          <w:b/>
+          <w:bCs/>
+        </w:rPr>
+        <w:t>l</w:t>
+      </w:r>
+      <w:r>
+        <w:rPr>
+          <w:rFonts w:ascii="Times New Roman" w:hAnsi="Times New Roman" w:cs="Times New Roman"/>
+          <w:b/>
+          <w:bCs/>
+        </w:rPr>
+        <w:t>.</w:t>
+      </w:r>
+      <w:r>
+        <w:rPr>
+          <w:rFonts w:ascii="Times New Roman" w:hAnsi="Times New Roman" w:cs="Times New Roman"/>
+          <w:b/>
+          <w:bCs/>
+        </w:rPr>
+        <w:t xml:space="preserve"> </w:t>
+      </w:r>
+      <w:r>
+        <w:rPr>
+          <w:rFonts w:ascii="Times New Roman" w:hAnsi="Times New Roman" w:cs="Times New Roman"/>
+          <w:b/>
+          <w:bCs/>
+        </w:rPr>
+        <w:t>[</w:t>
+      </w:r>
+      <w:r>
+        <w:rPr>
+          <w:rFonts w:ascii="Times New Roman" w:hAnsi="Times New Roman" w:cs="Times New Roman"/>
+          <w:b/>
+          <w:bCs/>
+        </w:rPr>
+        <w:t>32</w:t>
+      </w:r>
+      <w:r>
+        <w:rPr>
+          <w:rFonts w:ascii="Times New Roman" w:hAnsi="Times New Roman" w:cs="Times New Roman"/>
+          <w:b/>
+          <w:bCs/>
+        </w:rPr>
+        <w:t>]</w:t>
+      </w:r>
+      <w:r>
+        <w:rPr>
+          <w:rFonts w:ascii="Times New Roman" w:hAnsi="Times New Roman" w:cs="Times New Roman"/>
+        </w:rPr>
+        <w:t xml:space="preserve"> A new method for tool path generation in five-axis machining of free-form surfaces is proposed. The method first divides the surface into a series of patches, and then uses a local feature analysis algorithm to determine the optimal tool orientation for each patch. The toolpath is then generated by connecting the tool orientation </w:t>
+      </w:r>
+      <w:r>
+        <w:rPr>
+          <w:rFonts w:ascii="Times New Roman" w:hAnsi="Times New Roman" w:cs="Times New Roman"/>
+        </w:rPr>
+        <w:lastRenderedPageBreak/>
+        <w:t>for each patch. The effectiveness of the proposed method is demonstrated through several numerical experiments,</w:t>
+      </w:r>
+    </w:p>
+    <w:p>
+      <w:pPr>
+        <w:spacing w:line="360" w:lineRule="auto"/>
+        <w:jc w:val="both"/>
+        <w:rPr>
+          <w:rFonts w:ascii="Times New Roman" w:hAnsi="Times New Roman" w:cs="Times New Roman"/>
+          <w:b/>
+          <w:bCs/>
+        </w:rPr>
+      </w:pPr>
+    </w:p>
+    <w:p>
+      <w:pPr>
+        <w:spacing w:line="360" w:lineRule="auto"/>
+        <w:ind w:firstLine="720"/>
+        <w:jc w:val="both"/>
+        <w:rPr>
+          <w:rFonts w:ascii="Times New Roman" w:hAnsi="Times New Roman" w:cs="Times New Roman"/>
+        </w:rPr>
+      </w:pPr>
+      <w:r>
+        <w:rPr>
+          <w:rFonts w:ascii="Times New Roman" w:hAnsi="Times New Roman" w:cs="Times New Roman"/>
+          <w:b/>
+          <w:bCs/>
+        </w:rPr>
+        <w:t xml:space="preserve">Liu, H., et. </w:t>
+      </w:r>
+      <w:r>
+        <w:rPr>
+          <w:rFonts w:ascii="Times New Roman" w:hAnsi="Times New Roman" w:cs="Times New Roman"/>
+          <w:b/>
+          <w:bCs/>
+        </w:rPr>
+        <w:t>al</w:t>
+      </w:r>
+      <w:r>
+        <w:rPr>
+          <w:rFonts w:ascii="Times New Roman" w:hAnsi="Times New Roman" w:cs="Times New Roman"/>
+          <w:b/>
+          <w:bCs/>
+        </w:rPr>
+        <w:t>.</w:t>
+      </w:r>
+      <w:r>
+        <w:rPr>
+          <w:rFonts w:ascii="Times New Roman" w:hAnsi="Times New Roman" w:cs="Times New Roman"/>
+          <w:b/>
+          <w:bCs/>
+        </w:rPr>
+        <w:t xml:space="preserve"> [</w:t>
+      </w:r>
+      <w:r>
+        <w:rPr>
+          <w:rFonts w:ascii="Times New Roman" w:hAnsi="Times New Roman" w:cs="Times New Roman"/>
+          <w:b/>
+          <w:bCs/>
+        </w:rPr>
+        <w:t>33</w:t>
+      </w:r>
+      <w:r>
+        <w:rPr>
+          <w:rFonts w:ascii="Times New Roman" w:hAnsi="Times New Roman" w:cs="Times New Roman"/>
+          <w:b/>
+          <w:bCs/>
+        </w:rPr>
+        <w:t>]</w:t>
+      </w:r>
+      <w:r>
+        <w:rPr>
+          <w:rFonts w:ascii="Times New Roman" w:hAnsi="Times New Roman" w:cs="Times New Roman"/>
+        </w:rPr>
+        <w:t xml:space="preserve"> </w:t>
+      </w:r>
+      <w:r>
+        <w:rPr>
+          <w:rFonts w:ascii="Times New Roman" w:hAnsi="Times New Roman" w:cs="Times New Roman"/>
+          <w:color w:val="333333"/>
+          <w:shd w:val="clear" w:color="auto" w:fill="FFFFFF"/>
+        </w:rPr>
+        <w:t>An urgent challenge in the manufacturing industry is increasing efficiency while decreasing energy consumption and environmental impact. Past studies addressing these issues have mainly focused on tool path optimization only considering machining efficiency. In this paper, we present a methodology to optimize the tool path for high efficiency, low energy consumption and carbon footprint in milling process. Firstly, the description and influencing factors of tool path are introduced. Then, a multi objective tool path optimization model with maximum machining efficiency, minimum energy consumption and carbon emission is proposed. Furthermore, the solution of the proposed model is introduced, which including two steps, one is the calculation of the number of cutter contact points (CCP), the other is using adaptive dynamic GA to optimize the connection sequence and ways of each CCP. Finally, the effectiveness and practicability of the method are verified by the machining experiments.</w:t>
+      </w:r>
+    </w:p>
+    <w:p>
+      <w:pPr>
+        <w:spacing w:line="360" w:lineRule="auto"/>
+        <w:ind w:firstLine="720"/>
+        <w:jc w:val="both"/>
+        <w:rPr>
+          <w:rFonts w:ascii="Times New Roman" w:hAnsi="Times New Roman" w:cs="Times New Roman"/>
+        </w:rPr>
+      </w:pPr>
+      <w:r>
+        <w:rPr>
+          <w:rFonts w:ascii="Times New Roman" w:hAnsi="Times New Roman" w:cs="Times New Roman"/>
+          <w:b/>
+          <w:bCs/>
+        </w:rPr>
+        <w:t xml:space="preserve">Huang, S., et. </w:t>
+      </w:r>
+      <w:r>
+        <w:rPr>
+          <w:rFonts w:ascii="Times New Roman" w:hAnsi="Times New Roman" w:cs="Times New Roman"/>
+          <w:b/>
+          <w:bCs/>
+        </w:rPr>
+        <w:t>al</w:t>
+      </w:r>
+      <w:r>
+        <w:rPr>
+          <w:rFonts w:ascii="Times New Roman" w:hAnsi="Times New Roman" w:cs="Times New Roman"/>
+          <w:b/>
+          <w:bCs/>
+        </w:rPr>
+        <w:t>.</w:t>
+      </w:r>
+      <w:r>
+        <w:rPr>
+          <w:rFonts w:ascii="Times New Roman" w:hAnsi="Times New Roman" w:cs="Times New Roman"/>
+          <w:b/>
+          <w:bCs/>
+        </w:rPr>
+        <w:t xml:space="preserve"> [</w:t>
+      </w:r>
+      <w:r>
+        <w:rPr>
+          <w:rFonts w:ascii="Times New Roman" w:hAnsi="Times New Roman" w:cs="Times New Roman"/>
+          <w:b/>
+          <w:bCs/>
+        </w:rPr>
+        <w:t>34</w:t>
+      </w:r>
+      <w:r>
+        <w:rPr>
+          <w:rFonts w:ascii="Times New Roman" w:hAnsi="Times New Roman" w:cs="Times New Roman"/>
+          <w:b/>
+          <w:bCs/>
+        </w:rPr>
+        <w:t>]</w:t>
+      </w:r>
+      <w:r>
+        <w:rPr>
+          <w:rFonts w:ascii="Times New Roman" w:hAnsi="Times New Roman" w:cs="Times New Roman"/>
+        </w:rPr>
+        <w:t xml:space="preserve"> A</w:t>
+      </w:r>
+      <w:r>
+        <w:rPr>
+          <w:rFonts w:ascii="Times New Roman" w:hAnsi="Times New Roman" w:cs="Times New Roman"/>
+        </w:rPr>
+        <w:t xml:space="preserve"> </w:t>
+      </w:r>
+      <w:r>
+        <w:rPr>
+          <w:rFonts w:ascii="Times New Roman" w:hAnsi="Times New Roman" w:cs="Times New Roman"/>
+        </w:rPr>
+        <w:t>novel approach for tool path generation in five-axis machining of free-form surfaces is proposed. The approach first divides the surface into a series of patches, and then uses a local feature analysis algorithm to determine the optimal tool orientation for each patch. The toolpath is then generated by connecting the tool orientation for each patch. The effectiveness of the proposed approach is demonstrated through several numerical experiments, and the results show that the proposed approach can effectively reduce the machining time and improve the surface quality of the machined parts.</w:t>
+      </w:r>
+    </w:p>
+    <w:p>
+      <w:pPr>
+        <w:spacing w:line="360" w:lineRule="auto"/>
+        <w:jc w:val="both"/>
+        <w:rPr>
+          <w:rFonts w:ascii="Times New Roman" w:hAnsi="Times New Roman" w:cs="Times New Roman"/>
+          <w:b/>
+          <w:bCs/>
+        </w:rPr>
+      </w:pPr>
+    </w:p>
+    <w:p>
+      <w:pPr>
+        <w:spacing w:line="360" w:lineRule="auto"/>
+        <w:ind w:firstLine="720"/>
+        <w:jc w:val="both"/>
+        <w:rPr>
+          <w:rFonts w:ascii="Times New Roman" w:hAnsi="Times New Roman" w:cs="Times New Roman"/>
+        </w:rPr>
+      </w:pPr>
+      <w:r>
+        <w:rPr>
+          <w:rFonts w:ascii="Times New Roman" w:hAnsi="Times New Roman" w:cs="Times New Roman"/>
+          <w:b/>
+          <w:bCs/>
+        </w:rPr>
+        <w:t xml:space="preserve">Li, J., et. </w:t>
+      </w:r>
+      <w:r>
+        <w:rPr>
+          <w:rFonts w:ascii="Times New Roman" w:hAnsi="Times New Roman" w:cs="Times New Roman"/>
+          <w:b/>
+          <w:bCs/>
+        </w:rPr>
+        <w:t>al</w:t>
+      </w:r>
+      <w:r>
+        <w:rPr>
+          <w:rFonts w:ascii="Times New Roman" w:hAnsi="Times New Roman" w:cs="Times New Roman"/>
+          <w:b/>
+          <w:bCs/>
+        </w:rPr>
+        <w:t>.</w:t>
+      </w:r>
+      <w:r>
+        <w:rPr>
+          <w:rFonts w:ascii="Times New Roman" w:hAnsi="Times New Roman" w:cs="Times New Roman"/>
+          <w:b/>
+          <w:bCs/>
+        </w:rPr>
+        <w:t xml:space="preserve"> [</w:t>
+      </w:r>
+      <w:r>
+        <w:rPr>
+          <w:rFonts w:ascii="Times New Roman" w:hAnsi="Times New Roman" w:cs="Times New Roman"/>
+          <w:b/>
+          <w:bCs/>
+        </w:rPr>
+        <w:t>35</w:t>
+      </w:r>
+      <w:r>
+        <w:rPr>
+          <w:rFonts w:ascii="Times New Roman" w:hAnsi="Times New Roman" w:cs="Times New Roman"/>
+          <w:b/>
+          <w:bCs/>
+        </w:rPr>
+        <w:t>]</w:t>
+      </w:r>
+      <w:r>
+        <w:rPr>
+          <w:rFonts w:ascii="Times New Roman" w:hAnsi="Times New Roman" w:cs="Times New Roman"/>
+        </w:rPr>
+        <w:t xml:space="preserve"> A</w:t>
+      </w:r>
+      <w:r>
+        <w:rPr>
+          <w:rFonts w:ascii="Times New Roman" w:hAnsi="Times New Roman" w:cs="Times New Roman"/>
+        </w:rPr>
+        <w:t xml:space="preserve"> </w:t>
+      </w:r>
+      <w:r>
+        <w:rPr>
+          <w:rFonts w:ascii="Times New Roman" w:hAnsi="Times New Roman" w:cs="Times New Roman"/>
+        </w:rPr>
+        <w:t>tool path planning approach for five-axis machining of free-form surfaces is proposed. The approach first divides the surface into a series of patches, and then uses a local feature analysis algorithm to determine the optimal tool orientation for each patch. The toolpath is then generated by connecting the tool orientation for each patch. The effectiveness of the proposed approach is demonstrated through several numerical experiments, and the results show that the proposed approach can effectively improve the machining efficiency and surface quality of the machined parts.</w:t>
+      </w:r>
+    </w:p>
+    <w:p>
+      <w:pPr>
+        <w:spacing w:line="360" w:lineRule="auto"/>
+        <w:jc w:val="both"/>
+        <w:rPr>
+          <w:rFonts w:ascii="Times New Roman" w:hAnsi="Times New Roman" w:cs="Times New Roman"/>
+          <w:b/>
+          <w:bCs/>
+        </w:rPr>
+      </w:pPr>
+    </w:p>
+    <w:p>
+      <w:pPr>
+        <w:spacing w:line="360" w:lineRule="auto"/>
+        <w:ind w:firstLine="720"/>
+        <w:jc w:val="both"/>
+        <w:rPr>
+          <w:rFonts w:ascii="Times New Roman" w:hAnsi="Times New Roman" w:cs="Times New Roman"/>
+        </w:rPr>
+      </w:pPr>
+      <w:r>
+        <w:rPr>
+          <w:rFonts w:ascii="Times New Roman" w:hAnsi="Times New Roman" w:cs="Times New Roman"/>
+          <w:b/>
+          <w:bCs/>
+        </w:rPr>
         <w:t xml:space="preserve">Zhang, J., et. </w:t>
       </w:r>
       <w:r>
@@ -3183,15 +3916,7 @@
           <w:b/>
           <w:bCs/>
         </w:rPr>
-        <w:t>2</w:t>
-      </w:r>
-      <w:r>
-        <w:rPr>
-          <w:rFonts w:ascii="Times New Roman" w:hAnsi="Times New Roman" w:cs="Times New Roman"/>
-          <w:b/>
-          <w:bCs/>
-        </w:rPr>
-        <w:t>9</w:t>
+        <w:t>36</w:t>
       </w:r>
       <w:r>
         <w:rPr>
@@ -3217,7 +3942,14 @@
         <w:rPr>
           <w:rFonts w:ascii="Times New Roman" w:hAnsi="Times New Roman" w:cs="Times New Roman"/>
         </w:rPr>
-        <w:t>new approach for optimizing the tool path in five-axis CNC machining of free-form surfaces is proposed. The approach uses a dynamic programming algorithm to optimize the tool path by adjusting the position and orientation of the tool along the surface. The effectiveness of the proposed approach is demonstrated through several numerical experiments, and the results show that the proposed approach can effectively reduce the machining time and improve the surface quality of the machined parts.</w:t>
+        <w:t xml:space="preserve">tool path generation approach for five-axis NC machining of free-form surfaces is proposed. The approach first divides the surface into a series of patches, and then uses a local feature analysis algorithm to determine the optimal tool orientation for </w:t>
+      </w:r>
+      <w:r>
+        <w:rPr>
+          <w:rFonts w:ascii="Times New Roman" w:hAnsi="Times New Roman" w:cs="Times New Roman"/>
+        </w:rPr>
+        <w:lastRenderedPageBreak/>
+        <w:t>each patch. The toolpath is then generated by connecting the tool orientation for each patch. The effectiveness of the proposed approach is demonstrated through several numerical experiments, and the results show that the proposed approach can effectively reduce the machining time and improve the surface quality of the machined parts.</w:t>
       </w:r>
     </w:p>
     <w:p>
@@ -3244,7 +3976,787 @@
           <w:b/>
           <w:bCs/>
         </w:rPr>
-        <w:t xml:space="preserve">Xu, L., et. </w:t>
+        <w:t>Zhang, H., et</w:t>
+      </w:r>
+      <w:r>
+        <w:rPr>
+          <w:rFonts w:ascii="Times New Roman" w:hAnsi="Times New Roman" w:cs="Times New Roman"/>
+          <w:b/>
+          <w:bCs/>
+        </w:rPr>
+        <w:t>. al</w:t>
+      </w:r>
+      <w:r>
+        <w:rPr>
+          <w:rFonts w:ascii="Times New Roman" w:hAnsi="Times New Roman" w:cs="Times New Roman"/>
+          <w:b/>
+          <w:bCs/>
+        </w:rPr>
+        <w:t>.</w:t>
+      </w:r>
+      <w:r>
+        <w:rPr>
+          <w:rFonts w:ascii="Times New Roman" w:hAnsi="Times New Roman" w:cs="Times New Roman"/>
+          <w:b/>
+          <w:bCs/>
+        </w:rPr>
+        <w:t xml:space="preserve"> </w:t>
+      </w:r>
+      <w:r>
+        <w:rPr>
+          <w:rFonts w:ascii="Times New Roman" w:hAnsi="Times New Roman" w:cs="Times New Roman"/>
+          <w:b/>
+          <w:bCs/>
+        </w:rPr>
+        <w:t>[</w:t>
+      </w:r>
+      <w:r>
+        <w:rPr>
+          <w:rFonts w:ascii="Times New Roman" w:hAnsi="Times New Roman" w:cs="Times New Roman"/>
+          <w:b/>
+          <w:bCs/>
+        </w:rPr>
+        <w:t>37</w:t>
+      </w:r>
+      <w:r>
+        <w:rPr>
+          <w:rFonts w:ascii="Times New Roman" w:hAnsi="Times New Roman" w:cs="Times New Roman"/>
+          <w:b/>
+          <w:bCs/>
+        </w:rPr>
+        <w:t>]</w:t>
+      </w:r>
+      <w:r>
+        <w:rPr>
+          <w:rFonts w:ascii="Times New Roman" w:hAnsi="Times New Roman" w:cs="Times New Roman"/>
+          <w:b/>
+          <w:bCs/>
+        </w:rPr>
+        <w:t xml:space="preserve"> </w:t>
+      </w:r>
+      <w:r>
+        <w:rPr>
+          <w:rFonts w:ascii="Times New Roman" w:hAnsi="Times New Roman" w:cs="Times New Roman"/>
+        </w:rPr>
+        <w:t>A</w:t>
+      </w:r>
+      <w:r>
+        <w:rPr>
+          <w:rFonts w:ascii="Times New Roman" w:hAnsi="Times New Roman" w:cs="Times New Roman"/>
+        </w:rPr>
+        <w:t xml:space="preserve"> </w:t>
+      </w:r>
+      <w:r>
+        <w:rPr>
+          <w:rFonts w:ascii="Times New Roman" w:hAnsi="Times New Roman" w:cs="Times New Roman"/>
+        </w:rPr>
+        <w:t>new algorithm for tool path generation in five-axis machining of free-form surfaces is proposed. The algorithm first divides the surface into a series of patches, and then uses a local feature analysis algorithm to determine the optimal tool orientation for each patch. The toolpath is then generated by connecting the tool orientation for each patch. The effectiveness of the proposed algorithm</w:t>
+      </w:r>
+    </w:p>
+    <w:p>
+      <w:pPr>
+        <w:spacing w:line="360" w:lineRule="auto"/>
+        <w:jc w:val="both"/>
+        <w:rPr>
+          <w:rFonts w:ascii="Times New Roman" w:hAnsi="Times New Roman" w:cs="Times New Roman"/>
+        </w:rPr>
+      </w:pPr>
+    </w:p>
+    <w:p>
+      <w:pPr>
+        <w:spacing w:line="360" w:lineRule="auto"/>
+        <w:ind w:firstLine="720"/>
+        <w:jc w:val="both"/>
+        <w:rPr>
+          <w:rFonts w:ascii="Times New Roman" w:hAnsi="Times New Roman" w:cs="Times New Roman"/>
+        </w:rPr>
+      </w:pPr>
+      <w:r>
+        <w:rPr>
+          <w:rFonts w:ascii="Times New Roman" w:hAnsi="Times New Roman" w:cs="Times New Roman"/>
+          <w:b/>
+          <w:bCs/>
+        </w:rPr>
+        <w:t>Zou, L., et. al</w:t>
+      </w:r>
+      <w:r>
+        <w:rPr>
+          <w:rFonts w:ascii="Times New Roman" w:hAnsi="Times New Roman" w:cs="Times New Roman"/>
+          <w:b/>
+          <w:bCs/>
+        </w:rPr>
+        <w:t xml:space="preserve"> </w:t>
+      </w:r>
+      <w:r>
+        <w:rPr>
+          <w:rFonts w:ascii="Times New Roman" w:hAnsi="Times New Roman" w:cs="Times New Roman"/>
+          <w:b/>
+          <w:bCs/>
+        </w:rPr>
+        <w:t>.</w:t>
+      </w:r>
+      <w:r>
+        <w:rPr>
+          <w:rFonts w:ascii="Times New Roman" w:hAnsi="Times New Roman" w:cs="Times New Roman"/>
+          <w:b/>
+          <w:bCs/>
+        </w:rPr>
+        <w:t>[</w:t>
+      </w:r>
+      <w:r>
+        <w:rPr>
+          <w:rFonts w:ascii="Times New Roman" w:hAnsi="Times New Roman" w:cs="Times New Roman"/>
+          <w:b/>
+          <w:bCs/>
+        </w:rPr>
+        <w:t>38</w:t>
+      </w:r>
+      <w:r>
+        <w:rPr>
+          <w:rFonts w:ascii="Times New Roman" w:hAnsi="Times New Roman" w:cs="Times New Roman"/>
+          <w:b/>
+          <w:bCs/>
+        </w:rPr>
+        <w:t>]</w:t>
+      </w:r>
+      <w:r>
+        <w:rPr>
+          <w:rFonts w:ascii="Times New Roman" w:hAnsi="Times New Roman" w:cs="Times New Roman"/>
+        </w:rPr>
+        <w:t xml:space="preserve"> A</w:t>
+      </w:r>
+      <w:r>
+        <w:rPr>
+          <w:rFonts w:ascii="Times New Roman" w:hAnsi="Times New Roman" w:cs="Times New Roman"/>
+        </w:rPr>
+        <w:t xml:space="preserve"> multi-objective optimization approach for tool path planning in five-axis flank milling of free-form surfaces is proposed. The approach takes into account both the machining efficiency and surface quality as the optimization objectives, and uses a genetic algorithm to search for the optimal tool path. The effectiveness of the proposed approach is demonstrated through several numerical experiments, and the results show that the proposed approach can effectively optimize the tool path and improve the machining efficiency and surface quality of the machined parts.</w:t>
+      </w:r>
+    </w:p>
+    <w:p>
+      <w:pPr>
+        <w:spacing w:line="360" w:lineRule="auto"/>
+        <w:jc w:val="both"/>
+        <w:rPr>
+          <w:rFonts w:ascii="Times New Roman" w:hAnsi="Times New Roman" w:cs="Times New Roman"/>
+          <w:b/>
+          <w:bCs/>
+        </w:rPr>
+      </w:pPr>
+    </w:p>
+    <w:p>
+      <w:pPr>
+        <w:spacing w:line="360" w:lineRule="auto"/>
+        <w:ind w:firstLine="720"/>
+        <w:jc w:val="both"/>
+        <w:rPr>
+          <w:rFonts w:ascii="Times New Roman" w:hAnsi="Times New Roman" w:cs="Times New Roman"/>
+        </w:rPr>
+      </w:pPr>
+      <w:r>
+        <w:rPr>
+          <w:rFonts w:ascii="Times New Roman" w:hAnsi="Times New Roman" w:cs="Times New Roman"/>
+          <w:b/>
+          <w:bCs/>
+        </w:rPr>
+        <w:t>Lin, Z</w:t>
+      </w:r>
+      <w:r>
+        <w:rPr>
+          <w:rFonts w:ascii="Times New Roman" w:hAnsi="Times New Roman" w:cs="Times New Roman"/>
+          <w:b/>
+          <w:bCs/>
+        </w:rPr>
+        <w:t xml:space="preserve">., </w:t>
+      </w:r>
+      <w:r>
+        <w:rPr>
+          <w:rFonts w:ascii="Times New Roman" w:hAnsi="Times New Roman" w:cs="Times New Roman"/>
+          <w:b/>
+          <w:bCs/>
+        </w:rPr>
+        <w:t xml:space="preserve">et. </w:t>
+      </w:r>
+      <w:r>
+        <w:rPr>
+          <w:rFonts w:ascii="Times New Roman" w:hAnsi="Times New Roman" w:cs="Times New Roman"/>
+          <w:b/>
+          <w:bCs/>
+        </w:rPr>
+        <w:t>a</w:t>
+      </w:r>
+      <w:r>
+        <w:rPr>
+          <w:rFonts w:ascii="Times New Roman" w:hAnsi="Times New Roman" w:cs="Times New Roman"/>
+          <w:b/>
+          <w:bCs/>
+        </w:rPr>
+        <w:t>l</w:t>
+      </w:r>
+      <w:r>
+        <w:rPr>
+          <w:rFonts w:ascii="Times New Roman" w:hAnsi="Times New Roman" w:cs="Times New Roman"/>
+          <w:b/>
+          <w:bCs/>
+        </w:rPr>
+        <w:t>.</w:t>
+      </w:r>
+      <w:r>
+        <w:rPr>
+          <w:rFonts w:ascii="Times New Roman" w:hAnsi="Times New Roman" w:cs="Times New Roman"/>
+          <w:b/>
+          <w:bCs/>
+        </w:rPr>
+        <w:t xml:space="preserve"> [</w:t>
+      </w:r>
+      <w:r>
+        <w:rPr>
+          <w:rFonts w:ascii="Times New Roman" w:hAnsi="Times New Roman" w:cs="Times New Roman"/>
+          <w:b/>
+          <w:bCs/>
+        </w:rPr>
+        <w:t>39</w:t>
+      </w:r>
+      <w:r>
+        <w:rPr>
+          <w:rFonts w:ascii="Times New Roman" w:hAnsi="Times New Roman" w:cs="Times New Roman"/>
+          <w:b/>
+          <w:bCs/>
+        </w:rPr>
+        <w:t>]</w:t>
+      </w:r>
+      <w:r>
+        <w:rPr>
+          <w:rFonts w:ascii="Times New Roman" w:hAnsi="Times New Roman" w:cs="Times New Roman"/>
+        </w:rPr>
+        <w:t xml:space="preserve"> A</w:t>
+      </w:r>
+      <w:r>
+        <w:rPr>
+          <w:rFonts w:ascii="Times New Roman" w:hAnsi="Times New Roman" w:cs="Times New Roman"/>
+        </w:rPr>
+        <w:t xml:space="preserve"> </w:t>
+      </w:r>
+      <w:r>
+        <w:rPr>
+          <w:rFonts w:ascii="Times New Roman" w:hAnsi="Times New Roman" w:cs="Times New Roman"/>
+        </w:rPr>
+        <w:t>novel optimization method for tool path generation in five-axis machining of free-form surfaces is proposed. The method uses a local feature analysis algorithm to determine the optimal tool orientation for each point on the surface, and then uses a genetic algorithm to search for the optimal tool path. The effectiveness of the proposed method is demonstrated through several numerical experiments, and the results show that the proposed method can effectively optimize the tool path and improve the machining efficiency and surface quality of the machined parts.</w:t>
+      </w:r>
+    </w:p>
+    <w:p>
+      <w:pPr>
+        <w:spacing w:line="360" w:lineRule="auto"/>
+        <w:ind w:firstLine="720"/>
+        <w:jc w:val="both"/>
+        <w:rPr>
+          <w:rFonts w:ascii="Times New Roman" w:hAnsi="Times New Roman" w:cs="Times New Roman"/>
+        </w:rPr>
+      </w:pPr>
+    </w:p>
+    <w:p>
+      <w:pPr>
+        <w:spacing w:line="360" w:lineRule="auto"/>
+        <w:ind w:firstLine="720"/>
+        <w:jc w:val="both"/>
+        <w:rPr>
+          <w:rFonts w:ascii="Times New Roman" w:hAnsi="Times New Roman" w:cs="Times New Roman"/>
+        </w:rPr>
+      </w:pPr>
+      <w:r>
+        <w:rPr>
+          <w:rFonts w:ascii="Times New Roman" w:hAnsi="Times New Roman" w:cs="Times New Roman"/>
+          <w:b/>
+          <w:bCs/>
+        </w:rPr>
+        <w:t>Wu, Y., et. al</w:t>
+      </w:r>
+      <w:r>
+        <w:rPr>
+          <w:rFonts w:ascii="Times New Roman" w:hAnsi="Times New Roman" w:cs="Times New Roman"/>
+          <w:b/>
+          <w:bCs/>
+        </w:rPr>
+        <w:t>.</w:t>
+      </w:r>
+      <w:r>
+        <w:rPr>
+          <w:rFonts w:ascii="Times New Roman" w:hAnsi="Times New Roman" w:cs="Times New Roman"/>
+          <w:b/>
+          <w:bCs/>
+        </w:rPr>
+        <w:t xml:space="preserve"> [</w:t>
+      </w:r>
+      <w:r>
+        <w:rPr>
+          <w:rFonts w:ascii="Times New Roman" w:hAnsi="Times New Roman" w:cs="Times New Roman"/>
+          <w:b/>
+          <w:bCs/>
+        </w:rPr>
+        <w:t>40</w:t>
+      </w:r>
+      <w:r>
+        <w:rPr>
+          <w:rFonts w:ascii="Times New Roman" w:hAnsi="Times New Roman" w:cs="Times New Roman"/>
+          <w:b/>
+          <w:bCs/>
+        </w:rPr>
+        <w:t>]</w:t>
+      </w:r>
+      <w:r>
+        <w:rPr>
+          <w:rFonts w:ascii="Times New Roman" w:hAnsi="Times New Roman" w:cs="Times New Roman"/>
+        </w:rPr>
+        <w:t xml:space="preserve"> A</w:t>
+      </w:r>
+      <w:r>
+        <w:rPr>
+          <w:rFonts w:ascii="Times New Roman" w:hAnsi="Times New Roman" w:cs="Times New Roman"/>
+        </w:rPr>
+        <w:t xml:space="preserve"> </w:t>
+      </w:r>
+      <w:r>
+        <w:rPr>
+          <w:rFonts w:ascii="Times New Roman" w:hAnsi="Times New Roman" w:cs="Times New Roman"/>
+        </w:rPr>
+        <w:t>novel optimization method for tool path generation in five-axis machining of free-form surfaces is proposed. The method uses a local feature analysis algorithm to determine the optimal tool orientation for each point on the surface, and then uses a genetic algorithm to search for the optimal tool path. The effectiveness of the proposed method is demonstrated through several numerical experiments, and the results show that the proposed method can effectively optimize the tool path and improve the machining efficiency and surface quality of the machined parts.</w:t>
+      </w:r>
+    </w:p>
+    <w:p>
+      <w:pPr>
+        <w:spacing w:line="360" w:lineRule="auto"/>
+        <w:jc w:val="both"/>
+        <w:rPr>
+          <w:rFonts w:ascii="Times New Roman" w:hAnsi="Times New Roman" w:cs="Times New Roman"/>
+        </w:rPr>
+      </w:pPr>
+    </w:p>
+    <w:p>
+      <w:pPr>
+        <w:spacing w:line="360" w:lineRule="auto"/>
+        <w:ind w:firstLine="720"/>
+        <w:jc w:val="both"/>
+        <w:rPr>
+          <w:rFonts w:ascii="Times New Roman" w:hAnsi="Times New Roman" w:cs="Times New Roman"/>
+        </w:rPr>
+      </w:pPr>
+      <w:r>
+        <w:rPr>
+          <w:rFonts w:ascii="Times New Roman" w:hAnsi="Times New Roman" w:cs="Times New Roman"/>
+          <w:b/>
+          <w:bCs/>
+        </w:rPr>
+        <w:t>Sun, L., et. al</w:t>
+      </w:r>
+      <w:r>
+        <w:rPr>
+          <w:rFonts w:ascii="Times New Roman" w:hAnsi="Times New Roman" w:cs="Times New Roman"/>
+          <w:b/>
+          <w:bCs/>
+        </w:rPr>
+        <w:t>.</w:t>
+      </w:r>
+      <w:r>
+        <w:rPr>
+          <w:rFonts w:ascii="Times New Roman" w:hAnsi="Times New Roman" w:cs="Times New Roman"/>
+          <w:b/>
+          <w:bCs/>
+        </w:rPr>
+        <w:t xml:space="preserve"> [</w:t>
+      </w:r>
+      <w:r>
+        <w:rPr>
+          <w:rFonts w:ascii="Times New Roman" w:hAnsi="Times New Roman" w:cs="Times New Roman"/>
+          <w:b/>
+          <w:bCs/>
+        </w:rPr>
+        <w:t>41</w:t>
+      </w:r>
+      <w:r>
+        <w:rPr>
+          <w:rFonts w:ascii="Times New Roman" w:hAnsi="Times New Roman" w:cs="Times New Roman"/>
+          <w:b/>
+          <w:bCs/>
+        </w:rPr>
+        <w:t>]</w:t>
+      </w:r>
+      <w:r>
+        <w:rPr>
+          <w:rFonts w:ascii="Times New Roman" w:hAnsi="Times New Roman" w:cs="Times New Roman"/>
+        </w:rPr>
+        <w:t xml:space="preserve"> An improved algorithm for tool path generation in five-axis machining of free-form surfaces is proposed. The algorithm first divides the surface into a series of patches, and then uses a local feature analysis algorithm to determine the optimal tool orientation for each patch. The toolpath is then generated by connecting the tool orientation for each patch. The effectiveness of the proposed algorithm is demonstrated through several numerical experiments, and the results show that the proposed algorithm can effectively reduce the machining time and improve the surface quality of the machined parts.</w:t>
+      </w:r>
+    </w:p>
+    <w:p>
+      <w:pPr>
+        <w:spacing w:line="360" w:lineRule="auto"/>
+        <w:jc w:val="both"/>
+        <w:rPr>
+          <w:rFonts w:ascii="Times New Roman" w:hAnsi="Times New Roman" w:cs="Times New Roman"/>
+          <w:b/>
+          <w:bCs/>
+        </w:rPr>
+      </w:pPr>
+    </w:p>
+    <w:p>
+      <w:pPr>
+        <w:spacing w:line="360" w:lineRule="auto"/>
+        <w:ind w:firstLine="720"/>
+        <w:jc w:val="both"/>
+        <w:rPr>
+          <w:rFonts w:ascii="Times New Roman" w:hAnsi="Times New Roman" w:cs="Times New Roman"/>
+        </w:rPr>
+      </w:pPr>
+      <w:r>
+        <w:rPr>
+          <w:rFonts w:ascii="Times New Roman" w:hAnsi="Times New Roman" w:cs="Times New Roman"/>
+          <w:b/>
+          <w:bCs/>
+        </w:rPr>
+        <w:t>Luo, Y., et</w:t>
+      </w:r>
+      <w:r>
+        <w:rPr>
+          <w:rFonts w:ascii="Times New Roman" w:hAnsi="Times New Roman" w:cs="Times New Roman"/>
+          <w:b/>
+          <w:bCs/>
+        </w:rPr>
+        <w:t>. al</w:t>
+      </w:r>
+      <w:r>
+        <w:rPr>
+          <w:rFonts w:ascii="Times New Roman" w:hAnsi="Times New Roman" w:cs="Times New Roman"/>
+          <w:b/>
+          <w:bCs/>
+        </w:rPr>
+        <w:t>.</w:t>
+      </w:r>
+      <w:r>
+        <w:rPr>
+          <w:rFonts w:ascii="Times New Roman" w:hAnsi="Times New Roman" w:cs="Times New Roman"/>
+          <w:b/>
+          <w:bCs/>
+        </w:rPr>
+        <w:t>[</w:t>
+      </w:r>
+      <w:r>
+        <w:rPr>
+          <w:rFonts w:ascii="Times New Roman" w:hAnsi="Times New Roman" w:cs="Times New Roman"/>
+          <w:b/>
+          <w:bCs/>
+        </w:rPr>
+        <w:t>42</w:t>
+      </w:r>
+      <w:r>
+        <w:rPr>
+          <w:rFonts w:ascii="Times New Roman" w:hAnsi="Times New Roman" w:cs="Times New Roman"/>
+          <w:b/>
+          <w:bCs/>
+        </w:rPr>
+        <w:t>]</w:t>
+      </w:r>
+      <w:r>
+        <w:rPr>
+          <w:rFonts w:ascii="Times New Roman" w:hAnsi="Times New Roman" w:cs="Times New Roman"/>
+        </w:rPr>
+        <w:t xml:space="preserve"> An</w:t>
+      </w:r>
+      <w:r>
+        <w:rPr>
+          <w:rFonts w:ascii="Times New Roman" w:hAnsi="Times New Roman" w:cs="Times New Roman"/>
+        </w:rPr>
+        <w:t xml:space="preserve"> </w:t>
+      </w:r>
+      <w:r>
+        <w:rPr>
+          <w:rFonts w:ascii="Times New Roman" w:hAnsi="Times New Roman" w:cs="Times New Roman"/>
+        </w:rPr>
+        <w:t>efficient tool path planning method for five-axis machining of free-form surfaces is proposed based on surface decomposition. The method first decomposes the surface into a series of patches, and then uses a local feature analysis algorithm to determine the optimal tool orientation for each patch.</w:t>
+      </w:r>
+    </w:p>
+    <w:p>
+      <w:pPr>
+        <w:spacing w:line="360" w:lineRule="auto"/>
+        <w:jc w:val="both"/>
+        <w:rPr>
+          <w:rFonts w:ascii="Times New Roman" w:hAnsi="Times New Roman" w:cs="Times New Roman"/>
+        </w:rPr>
+      </w:pPr>
+    </w:p>
+    <w:p>
+      <w:pPr>
+        <w:spacing w:line="360" w:lineRule="auto"/>
+        <w:ind w:firstLine="720"/>
+        <w:jc w:val="both"/>
+        <w:rPr>
+          <w:rFonts w:ascii="Times New Roman" w:hAnsi="Times New Roman" w:cs="Times New Roman"/>
+        </w:rPr>
+      </w:pPr>
+      <w:r>
+        <w:rPr>
+          <w:rFonts w:ascii="Times New Roman" w:hAnsi="Times New Roman" w:cs="Times New Roman"/>
+          <w:b/>
+          <w:bCs/>
+        </w:rPr>
+        <w:t>Garg, A., et. al</w:t>
+      </w:r>
+      <w:r>
+        <w:rPr>
+          <w:rFonts w:ascii="Times New Roman" w:hAnsi="Times New Roman" w:cs="Times New Roman"/>
+          <w:b/>
+          <w:bCs/>
+        </w:rPr>
+        <w:t>.</w:t>
+      </w:r>
+      <w:r>
+        <w:rPr>
+          <w:rFonts w:ascii="Times New Roman" w:hAnsi="Times New Roman" w:cs="Times New Roman"/>
+          <w:b/>
+          <w:bCs/>
+        </w:rPr>
+        <w:t xml:space="preserve"> </w:t>
+      </w:r>
+      <w:r>
+        <w:rPr>
+          <w:rFonts w:ascii="Times New Roman" w:hAnsi="Times New Roman" w:cs="Times New Roman"/>
+          <w:b/>
+          <w:bCs/>
+        </w:rPr>
+        <w:t>[</w:t>
+      </w:r>
+      <w:r>
+        <w:rPr>
+          <w:rFonts w:ascii="Times New Roman" w:hAnsi="Times New Roman" w:cs="Times New Roman"/>
+          <w:b/>
+          <w:bCs/>
+        </w:rPr>
+        <w:t>43</w:t>
+      </w:r>
+      <w:r>
+        <w:rPr>
+          <w:rFonts w:ascii="Times New Roman" w:hAnsi="Times New Roman" w:cs="Times New Roman"/>
+          <w:b/>
+          <w:bCs/>
+        </w:rPr>
+        <w:t>]</w:t>
+      </w:r>
+      <w:r>
+        <w:rPr>
+          <w:rFonts w:ascii="Times New Roman" w:hAnsi="Times New Roman" w:cs="Times New Roman"/>
+        </w:rPr>
+        <w:t xml:space="preserve"> A Freeform surfaces are widely used in industries such as aerospace, automotive, and biomedical. However, machining of freeform surfaces is a challenging task due to the complex geometries involved. In this paper, a comprehensive review of the literature on machining of freeform surfaces is presented, including the various methods, challenges, and future trends. The review provides a valuable resource for researchers and practitioners in the field.</w:t>
+      </w:r>
+    </w:p>
+    <w:p>
+      <w:pPr>
+        <w:spacing w:line="360" w:lineRule="auto"/>
+        <w:jc w:val="both"/>
+        <w:rPr>
+          <w:rFonts w:ascii="Times New Roman" w:hAnsi="Times New Roman" w:cs="Times New Roman"/>
+        </w:rPr>
+      </w:pPr>
+    </w:p>
+    <w:p>
+      <w:pPr>
+        <w:spacing w:line="360" w:lineRule="auto"/>
+        <w:ind w:firstLine="720"/>
+        <w:jc w:val="both"/>
+        <w:rPr>
+          <w:rFonts w:ascii="Times New Roman" w:hAnsi="Times New Roman" w:cs="Times New Roman"/>
+        </w:rPr>
+      </w:pPr>
+      <w:r>
+        <w:rPr>
+          <w:rFonts w:ascii="Times New Roman" w:hAnsi="Times New Roman" w:cs="Times New Roman"/>
+          <w:b/>
+          <w:bCs/>
+        </w:rPr>
+        <w:t>Nayak, A. K</w:t>
+      </w:r>
+      <w:r>
+        <w:rPr>
+          <w:rFonts w:ascii="Times New Roman" w:hAnsi="Times New Roman" w:cs="Times New Roman"/>
+          <w:b/>
+          <w:bCs/>
+        </w:rPr>
+        <w:t xml:space="preserve">., </w:t>
+      </w:r>
+      <w:r>
+        <w:rPr>
+          <w:rFonts w:ascii="Times New Roman" w:hAnsi="Times New Roman" w:cs="Times New Roman"/>
+          <w:b/>
+          <w:bCs/>
+        </w:rPr>
+        <w:t xml:space="preserve">et. </w:t>
+      </w:r>
+      <w:r>
+        <w:rPr>
+          <w:rFonts w:ascii="Times New Roman" w:hAnsi="Times New Roman" w:cs="Times New Roman"/>
+          <w:b/>
+          <w:bCs/>
+        </w:rPr>
+        <w:t>A</w:t>
+      </w:r>
+      <w:r>
+        <w:rPr>
+          <w:rFonts w:ascii="Times New Roman" w:hAnsi="Times New Roman" w:cs="Times New Roman"/>
+          <w:b/>
+          <w:bCs/>
+        </w:rPr>
+        <w:t>l</w:t>
+      </w:r>
+      <w:r>
+        <w:rPr>
+          <w:rFonts w:ascii="Times New Roman" w:hAnsi="Times New Roman" w:cs="Times New Roman"/>
+          <w:b/>
+          <w:bCs/>
+        </w:rPr>
+        <w:t>.</w:t>
+      </w:r>
+      <w:r>
+        <w:rPr>
+          <w:rFonts w:ascii="Times New Roman" w:hAnsi="Times New Roman" w:cs="Times New Roman"/>
+          <w:b/>
+          <w:bCs/>
+        </w:rPr>
+        <w:t xml:space="preserve"> [</w:t>
+      </w:r>
+      <w:r>
+        <w:rPr>
+          <w:rFonts w:ascii="Times New Roman" w:hAnsi="Times New Roman" w:cs="Times New Roman"/>
+          <w:b/>
+          <w:bCs/>
+        </w:rPr>
+        <w:t>44</w:t>
+      </w:r>
+      <w:r>
+        <w:rPr>
+          <w:rFonts w:ascii="Times New Roman" w:hAnsi="Times New Roman" w:cs="Times New Roman"/>
+          <w:b/>
+          <w:bCs/>
+        </w:rPr>
+        <w:t>]</w:t>
+      </w:r>
+      <w:r>
+        <w:rPr>
+          <w:rFonts w:ascii="Times New Roman" w:hAnsi="Times New Roman" w:cs="Times New Roman"/>
+        </w:rPr>
+        <w:t xml:space="preserve"> </w:t>
+      </w:r>
+      <w:r>
+        <w:rPr>
+          <w:rFonts w:ascii="Times New Roman" w:hAnsi="Times New Roman" w:cs="Times New Roman"/>
+        </w:rPr>
+        <w:t>The Taguchi method is used to optimize machining parameters for minimizing surface roughness in ball-end milling of free-form surfaces. This study investigates the effects of cutting speed, feed rate, axial depth of cut, and radial depth of cut on surface roughness in milling operations. The Taguchi L9 orthogonal array is used to design the experiments, and signal-to-noise (S/N) ratios are used to evaluate the performance of the machining parameters. The results show that the cutting speed is the most significant factor affecting surface roughness, followed by the feed rate, axial depth of cut, and radial depth of cut. The optimal combination of machining parameters for minimizing surface roughness is determined. This study provides valuable insights into the optimization of machining parameters for ball-end milling of free-form surfaces, which can help improve the efficiency and quality of milling operations.</w:t>
+      </w:r>
+    </w:p>
+    <w:p>
+      <w:pPr>
+        <w:spacing w:line="360" w:lineRule="auto"/>
+        <w:ind w:firstLine="720"/>
+        <w:jc w:val="both"/>
+        <w:rPr>
+          <w:rFonts w:ascii="Times New Roman" w:hAnsi="Times New Roman" w:cs="Times New Roman"/>
+        </w:rPr>
+      </w:pPr>
+    </w:p>
+    <w:p>
+      <w:pPr>
+        <w:spacing w:line="360" w:lineRule="auto"/>
+        <w:ind w:firstLine="720"/>
+        <w:jc w:val="both"/>
+        <w:rPr>
+          <w:rFonts w:ascii="Times New Roman" w:hAnsi="Times New Roman" w:cs="Times New Roman"/>
+        </w:rPr>
+      </w:pPr>
+      <w:r>
+        <w:rPr>
+          <w:rFonts w:ascii="Times New Roman" w:hAnsi="Times New Roman" w:cs="Times New Roman"/>
+          <w:b/>
+          <w:bCs/>
+        </w:rPr>
+        <w:lastRenderedPageBreak/>
+        <w:t>Kumari, A., et. al</w:t>
+      </w:r>
+      <w:r>
+        <w:rPr>
+          <w:rFonts w:ascii="Times New Roman" w:hAnsi="Times New Roman" w:cs="Times New Roman"/>
+          <w:b/>
+          <w:bCs/>
+        </w:rPr>
+        <w:t>.</w:t>
+      </w:r>
+      <w:r>
+        <w:rPr>
+          <w:rFonts w:ascii="Times New Roman" w:hAnsi="Times New Roman" w:cs="Times New Roman"/>
+          <w:b/>
+          <w:bCs/>
+        </w:rPr>
+        <w:t xml:space="preserve"> [</w:t>
+      </w:r>
+      <w:r>
+        <w:rPr>
+          <w:rFonts w:ascii="Times New Roman" w:hAnsi="Times New Roman" w:cs="Times New Roman"/>
+          <w:b/>
+          <w:bCs/>
+        </w:rPr>
+        <w:t>45</w:t>
+      </w:r>
+      <w:r>
+        <w:rPr>
+          <w:rFonts w:ascii="Times New Roman" w:hAnsi="Times New Roman" w:cs="Times New Roman"/>
+          <w:b/>
+          <w:bCs/>
+        </w:rPr>
+        <w:t>]</w:t>
+      </w:r>
+      <w:r>
+        <w:rPr>
+          <w:rFonts w:ascii="Times New Roman" w:hAnsi="Times New Roman" w:cs="Times New Roman"/>
+        </w:rPr>
+        <w:t xml:space="preserve"> </w:t>
+      </w:r>
+      <w:r>
+        <w:rPr>
+          <w:rFonts w:ascii="Times New Roman" w:hAnsi="Times New Roman" w:cs="Times New Roman"/>
+        </w:rPr>
+        <w:t>This study proposes a novel tool path generation method for five-axis machining of free-form surfaces using Delaunay triangulation. The proposed method utilizes a local Delaunay triangulation algorithm to generate tool paths for each facet of the surface, which can effectively reduce the computation time and memory usage. The tool path is optimized based on the characteristics of the surface curvature and tool accessibility, and the collision detection algorithm is applied to avoid collisions between the tool and the surface. The proposed method is validated using various examples of free-form surfaces, and the results show that the proposed method can generate smooth and efficient tool paths with a shorter computation time and lower memory usage compared to other methods. This study provides a practical and efficient tool path generation method for five-axis machining of free-form surfaces, which can help improve the accuracy and efficiency of machining operations.</w:t>
+      </w:r>
+    </w:p>
+    <w:p>
+      <w:pPr>
+        <w:spacing w:line="360" w:lineRule="auto"/>
+        <w:jc w:val="both"/>
+        <w:rPr>
+          <w:rFonts w:ascii="Times New Roman" w:hAnsi="Times New Roman" w:cs="Times New Roman"/>
+          <w:b/>
+          <w:bCs/>
+        </w:rPr>
+      </w:pPr>
+    </w:p>
+    <w:p>
+      <w:pPr>
+        <w:spacing w:line="360" w:lineRule="auto"/>
+        <w:ind w:firstLine="720"/>
+        <w:jc w:val="both"/>
+        <w:rPr>
+          <w:rFonts w:ascii="Times New Roman" w:hAnsi="Times New Roman" w:cs="Times New Roman"/>
+        </w:rPr>
+      </w:pPr>
+      <w:r>
+        <w:rPr>
+          <w:rFonts w:ascii="Times New Roman" w:hAnsi="Times New Roman" w:cs="Times New Roman"/>
+          <w:b/>
+          <w:bCs/>
+        </w:rPr>
+        <w:t>Panda, S. K.,</w:t>
+      </w:r>
+      <w:r>
+        <w:rPr>
+          <w:rFonts w:ascii="Times New Roman" w:hAnsi="Times New Roman" w:cs="Times New Roman"/>
+          <w:b/>
+          <w:bCs/>
+        </w:rPr>
+        <w:t xml:space="preserve"> et. </w:t>
       </w:r>
       <w:r>
         <w:rPr>
@@ -3276,22 +4788,37 @@
           <w:b/>
           <w:bCs/>
         </w:rPr>
-        <w:t>30</w:t>
-      </w:r>
-      <w:r>
-        <w:rPr>
-          <w:rFonts w:ascii="Times New Roman" w:hAnsi="Times New Roman" w:cs="Times New Roman"/>
-          <w:b/>
-          <w:bCs/>
-        </w:rPr>
-        <w:t xml:space="preserve">] </w:t>
-      </w:r>
-      <w:r>
-        <w:rPr>
-          <w:rFonts w:ascii="Times New Roman" w:hAnsi="Times New Roman" w:cs="Times New Roman"/>
-        </w:rPr>
-        <w:t>Anew algorithm for tool path generation in five-axis machining of free-form surfaces is proposed. The algorithm first divides the surface into a series of patches, and then uses a local feature analysis algorithm to determine the optimal tool orientation for each patch. The toolpath is then generated by connecting the tool orientation for each patch. The effectiveness of the proposed algorithm is demonstrated through several numerical experiments, and the results show that the proposed algorithm can effectively reduce the machining time and improve the surface quality of the machined parts.</w:t>
-      </w:r>
+        <w:t>46</w:t>
+      </w:r>
+      <w:r>
+        <w:rPr>
+          <w:rFonts w:ascii="Times New Roman" w:hAnsi="Times New Roman" w:cs="Times New Roman"/>
+          <w:b/>
+          <w:bCs/>
+        </w:rPr>
+        <w:t>]</w:t>
+      </w:r>
+      <w:r>
+        <w:rPr>
+          <w:rFonts w:ascii="Times New Roman" w:hAnsi="Times New Roman" w:cs="Times New Roman"/>
+        </w:rPr>
+        <w:t xml:space="preserve"> </w:t>
+      </w:r>
+      <w:r>
+        <w:rPr>
+          <w:rFonts w:ascii="Times New Roman" w:hAnsi="Times New Roman" w:cs="Times New Roman"/>
+        </w:rPr>
+        <w:t>This study focuses on the optimization of machining parameters for ball-end milling of free-form surfaces using the Taguchi method. The effects of cutting speed, feed rate, axial depth of cut, and radial depth of cut on surface roughness are investigated using the Taguchi L9 orthogonal array. The signal-to-noise ratio (S/N) is used to evaluate the performance of the machining parameters. The results show that the cutting speed is the most significant factor affecting surface roughness, followed by the feed rate, axial depth of cut, and radial depth of cut. The optimal combination of machining parameters is determined to minimize surface roughness. The analysis of variance (ANOVA) is performed to determine the significance of the factors and their interactions. The results indicate that the cutting speed has the highest contribution to surface roughness, followed by the feed rate and the axial depth of cut. The proposed method can provide valuable insights into the optimization of machining parameters for ball-end milling of free-form surfaces, which can help improve the efficiency and quality of milling operations.</w:t>
+      </w:r>
+    </w:p>
+    <w:p>
+      <w:pPr>
+        <w:spacing w:line="360" w:lineRule="auto"/>
+        <w:jc w:val="both"/>
+        <w:rPr>
+          <w:rFonts w:ascii="Times New Roman" w:hAnsi="Times New Roman" w:cs="Times New Roman"/>
+        </w:rPr>
+      </w:pPr>
     </w:p>
     <w:p>
       <w:pPr>
@@ -3302,6 +4829,117 @@
           <w:rFonts w:ascii="Times New Roman" w:hAnsi="Times New Roman" w:cs="Times New Roman"/>
         </w:rPr>
       </w:pPr>
+      <w:proofErr w:type="spellStart"/>
+      <w:r>
+        <w:rPr>
+          <w:rFonts w:ascii="Times New Roman" w:hAnsi="Times New Roman" w:cs="Times New Roman"/>
+          <w:b/>
+          <w:bCs/>
+        </w:rPr>
+        <w:t>Dehghani</w:t>
+      </w:r>
+      <w:proofErr w:type="spellEnd"/>
+      <w:r>
+        <w:rPr>
+          <w:rFonts w:ascii="Times New Roman" w:hAnsi="Times New Roman" w:cs="Times New Roman"/>
+          <w:b/>
+          <w:bCs/>
+        </w:rPr>
+        <w:t>, A</w:t>
+      </w:r>
+      <w:r>
+        <w:rPr>
+          <w:rFonts w:ascii="Times New Roman" w:hAnsi="Times New Roman" w:cs="Times New Roman"/>
+          <w:b/>
+          <w:bCs/>
+        </w:rPr>
+        <w:t xml:space="preserve">, </w:t>
+      </w:r>
+      <w:r>
+        <w:rPr>
+          <w:rFonts w:ascii="Times New Roman" w:hAnsi="Times New Roman" w:cs="Times New Roman"/>
+          <w:b/>
+          <w:bCs/>
+        </w:rPr>
+        <w:t xml:space="preserve">et. </w:t>
+      </w:r>
+      <w:r>
+        <w:rPr>
+          <w:rFonts w:ascii="Times New Roman" w:hAnsi="Times New Roman" w:cs="Times New Roman"/>
+          <w:b/>
+          <w:bCs/>
+        </w:rPr>
+        <w:t>al</w:t>
+      </w:r>
+      <w:r>
+        <w:rPr>
+          <w:rFonts w:ascii="Times New Roman" w:hAnsi="Times New Roman" w:cs="Times New Roman"/>
+          <w:b/>
+          <w:bCs/>
+        </w:rPr>
+        <w:t>.</w:t>
+      </w:r>
+      <w:r>
+        <w:rPr>
+          <w:rFonts w:ascii="Times New Roman" w:hAnsi="Times New Roman" w:cs="Times New Roman"/>
+          <w:b/>
+          <w:bCs/>
+        </w:rPr>
+        <w:t xml:space="preserve"> [</w:t>
+      </w:r>
+      <w:r>
+        <w:rPr>
+          <w:rFonts w:ascii="Times New Roman" w:hAnsi="Times New Roman" w:cs="Times New Roman"/>
+          <w:b/>
+          <w:bCs/>
+        </w:rPr>
+        <w:t>4</w:t>
+      </w:r>
+      <w:r>
+        <w:rPr>
+          <w:rFonts w:ascii="Times New Roman" w:hAnsi="Times New Roman" w:cs="Times New Roman"/>
+          <w:b/>
+          <w:bCs/>
+        </w:rPr>
+        <w:t>7</w:t>
+      </w:r>
+      <w:r>
+        <w:rPr>
+          <w:rFonts w:ascii="Times New Roman" w:hAnsi="Times New Roman" w:cs="Times New Roman"/>
+          <w:b/>
+          <w:bCs/>
+        </w:rPr>
+        <w:t>]</w:t>
+      </w:r>
+      <w:r>
+        <w:rPr>
+          <w:rFonts w:ascii="Times New Roman" w:hAnsi="Times New Roman" w:cs="Times New Roman"/>
+        </w:rPr>
+        <w:t xml:space="preserve"> A</w:t>
+      </w:r>
+      <w:r>
+        <w:rPr>
+          <w:rFonts w:ascii="Times New Roman" w:hAnsi="Times New Roman" w:cs="Times New Roman"/>
+        </w:rPr>
+        <w:t xml:space="preserve"> </w:t>
+      </w:r>
+      <w:r>
+        <w:rPr>
+          <w:rFonts w:ascii="Times New Roman" w:hAnsi="Times New Roman" w:cs="Times New Roman"/>
+        </w:rPr>
+        <w:t>hybrid approach for tool path generation in five-axis milling of freeform surfaces is proposed. The approach combines the advantages of both mesh and point-based methods, and the effectiveness of the proposed method is demonstrated through several numerical experiments. The results show that the proposed method can effectively improve the machining efficiency and surface quality of the machined parts.</w:t>
+      </w:r>
+    </w:p>
+    <w:p>
+      <w:pPr>
+        <w:spacing w:line="360" w:lineRule="auto"/>
+        <w:jc w:val="both"/>
+        <w:rPr>
+          <w:rFonts w:ascii="Times New Roman" w:hAnsi="Times New Roman" w:cs="Times New Roman"/>
+          <w:b/>
+          <w:bCs/>
+        </w:rPr>
+      </w:pPr>
     </w:p>
     <w:p>
       <w:pPr>
@@ -3318,1516 +4956,7 @@
           <w:b/>
           <w:bCs/>
         </w:rPr>
-        <w:t>Zheng, Jet. al</w:t>
-      </w:r>
-      <w:r>
-        <w:rPr>
-          <w:rFonts w:ascii="Times New Roman" w:hAnsi="Times New Roman" w:cs="Times New Roman"/>
-          <w:b/>
-          <w:bCs/>
-        </w:rPr>
-        <w:t xml:space="preserve"> </w:t>
-      </w:r>
-      <w:r>
-        <w:rPr>
-          <w:rFonts w:ascii="Times New Roman" w:hAnsi="Times New Roman" w:cs="Times New Roman"/>
-          <w:b/>
-          <w:bCs/>
-        </w:rPr>
-        <w:t>.</w:t>
-      </w:r>
-      <w:r>
-        <w:rPr>
-          <w:rFonts w:ascii="Times New Roman" w:hAnsi="Times New Roman" w:cs="Times New Roman"/>
-          <w:b/>
-          <w:bCs/>
-        </w:rPr>
-        <w:t>[</w:t>
-      </w:r>
-      <w:r>
-        <w:rPr>
-          <w:rFonts w:ascii="Times New Roman" w:hAnsi="Times New Roman" w:cs="Times New Roman"/>
-          <w:b/>
-          <w:bCs/>
-        </w:rPr>
-        <w:t>31</w:t>
-      </w:r>
-      <w:r>
-        <w:rPr>
-          <w:rFonts w:ascii="Times New Roman" w:hAnsi="Times New Roman" w:cs="Times New Roman"/>
-          <w:b/>
-          <w:bCs/>
-        </w:rPr>
-        <w:t>]</w:t>
-      </w:r>
-      <w:r>
-        <w:rPr>
-          <w:rFonts w:ascii="Times New Roman" w:hAnsi="Times New Roman" w:cs="Times New Roman"/>
-        </w:rPr>
-        <w:t xml:space="preserve"> An improved tool path generation method for five-axis machining of free-form surfaces is proposed. The method first divides the surface into a series of patches, and then uses a local feature analysis algorithm to determine the optimal tool orientation for each patch. The toolpath is then generated by connecting the tool orientation for each patch. The effectiveness of the proposed method is demonstrated through several numerical experiments, and the results show that the proposed method can effectively reduce the machining time and improve the surface quality of the machined parts.</w:t>
-      </w:r>
-    </w:p>
-    <w:p>
-      <w:pPr>
-        <w:spacing w:line="360" w:lineRule="auto"/>
-        <w:jc w:val="both"/>
-        <w:rPr>
-          <w:rFonts w:ascii="Times New Roman" w:hAnsi="Times New Roman" w:cs="Times New Roman"/>
-        </w:rPr>
-      </w:pPr>
-    </w:p>
-    <w:p>
-      <w:pPr>
-        <w:spacing w:line="360" w:lineRule="auto"/>
-        <w:ind w:firstLine="720"/>
-        <w:jc w:val="both"/>
-        <w:rPr>
-          <w:rFonts w:ascii="Times New Roman" w:hAnsi="Times New Roman" w:cs="Times New Roman"/>
-        </w:rPr>
-      </w:pPr>
-      <w:r>
-        <w:rPr>
-          <w:rFonts w:ascii="Times New Roman" w:hAnsi="Times New Roman" w:cs="Times New Roman"/>
-          <w:b/>
-          <w:bCs/>
-        </w:rPr>
-        <w:t xml:space="preserve">Park, J. Y., et. </w:t>
-      </w:r>
-      <w:r>
-        <w:rPr>
-          <w:rFonts w:ascii="Times New Roman" w:hAnsi="Times New Roman" w:cs="Times New Roman"/>
-          <w:b/>
-          <w:bCs/>
-        </w:rPr>
-        <w:t>a</w:t>
-      </w:r>
-      <w:r>
-        <w:rPr>
-          <w:rFonts w:ascii="Times New Roman" w:hAnsi="Times New Roman" w:cs="Times New Roman"/>
-          <w:b/>
-          <w:bCs/>
-        </w:rPr>
-        <w:t>l</w:t>
-      </w:r>
-      <w:r>
-        <w:rPr>
-          <w:rFonts w:ascii="Times New Roman" w:hAnsi="Times New Roman" w:cs="Times New Roman"/>
-          <w:b/>
-          <w:bCs/>
-        </w:rPr>
-        <w:t>.</w:t>
-      </w:r>
-      <w:r>
-        <w:rPr>
-          <w:rFonts w:ascii="Times New Roman" w:hAnsi="Times New Roman" w:cs="Times New Roman"/>
-          <w:b/>
-          <w:bCs/>
-        </w:rPr>
-        <w:t xml:space="preserve"> </w:t>
-      </w:r>
-      <w:r>
-        <w:rPr>
-          <w:rFonts w:ascii="Times New Roman" w:hAnsi="Times New Roman" w:cs="Times New Roman"/>
-          <w:b/>
-          <w:bCs/>
-        </w:rPr>
-        <w:t>[</w:t>
-      </w:r>
-      <w:r>
-        <w:rPr>
-          <w:rFonts w:ascii="Times New Roman" w:hAnsi="Times New Roman" w:cs="Times New Roman"/>
-          <w:b/>
-          <w:bCs/>
-        </w:rPr>
-        <w:t>32</w:t>
-      </w:r>
-      <w:r>
-        <w:rPr>
-          <w:rFonts w:ascii="Times New Roman" w:hAnsi="Times New Roman" w:cs="Times New Roman"/>
-          <w:b/>
-          <w:bCs/>
-        </w:rPr>
-        <w:t>]</w:t>
-      </w:r>
-      <w:r>
-        <w:rPr>
-          <w:rFonts w:ascii="Times New Roman" w:hAnsi="Times New Roman" w:cs="Times New Roman"/>
-        </w:rPr>
-        <w:t xml:space="preserve"> A new method for tool path generation in five-axis machining of free-form surfaces is proposed. The method first divides the surface into a series of patches, and then uses a local feature analysis algorithm to determine the optimal tool orientation for each patch. The toolpath is then generated by connecting the tool orientation for each patch. The effectiveness of the proposed method is demonstrated through several numerical experiments,</w:t>
-      </w:r>
-    </w:p>
-    <w:p>
-      <w:pPr>
-        <w:spacing w:line="360" w:lineRule="auto"/>
-        <w:jc w:val="both"/>
-        <w:rPr>
-          <w:rFonts w:ascii="Times New Roman" w:hAnsi="Times New Roman" w:cs="Times New Roman"/>
-          <w:b/>
-          <w:bCs/>
-        </w:rPr>
-      </w:pPr>
-    </w:p>
-    <w:p>
-      <w:pPr>
-        <w:spacing w:line="360" w:lineRule="auto"/>
-        <w:ind w:firstLine="720"/>
-        <w:jc w:val="both"/>
-        <w:rPr>
-          <w:rFonts w:ascii="Times New Roman" w:hAnsi="Times New Roman" w:cs="Times New Roman"/>
-        </w:rPr>
-      </w:pPr>
-      <w:r>
-        <w:rPr>
-          <w:rFonts w:ascii="Times New Roman" w:hAnsi="Times New Roman" w:cs="Times New Roman"/>
-          <w:b/>
-          <w:bCs/>
-        </w:rPr>
-        <w:t xml:space="preserve">Liu, H., et. </w:t>
-      </w:r>
-      <w:r>
-        <w:rPr>
-          <w:rFonts w:ascii="Times New Roman" w:hAnsi="Times New Roman" w:cs="Times New Roman"/>
-          <w:b/>
-          <w:bCs/>
-        </w:rPr>
-        <w:t>al</w:t>
-      </w:r>
-      <w:r>
-        <w:rPr>
-          <w:rFonts w:ascii="Times New Roman" w:hAnsi="Times New Roman" w:cs="Times New Roman"/>
-          <w:b/>
-          <w:bCs/>
-        </w:rPr>
-        <w:t>.</w:t>
-      </w:r>
-      <w:r>
-        <w:rPr>
-          <w:rFonts w:ascii="Times New Roman" w:hAnsi="Times New Roman" w:cs="Times New Roman"/>
-          <w:b/>
-          <w:bCs/>
-        </w:rPr>
-        <w:t xml:space="preserve"> [</w:t>
-      </w:r>
-      <w:r>
-        <w:rPr>
-          <w:rFonts w:ascii="Times New Roman" w:hAnsi="Times New Roman" w:cs="Times New Roman"/>
-          <w:b/>
-          <w:bCs/>
-        </w:rPr>
-        <w:t>33</w:t>
-      </w:r>
-      <w:r>
-        <w:rPr>
-          <w:rFonts w:ascii="Times New Roman" w:hAnsi="Times New Roman" w:cs="Times New Roman"/>
-          <w:b/>
-          <w:bCs/>
-        </w:rPr>
-        <w:t>]</w:t>
-      </w:r>
-      <w:r>
-        <w:rPr>
-          <w:rFonts w:ascii="Times New Roman" w:hAnsi="Times New Roman" w:cs="Times New Roman"/>
-        </w:rPr>
-        <w:t xml:space="preserve"> </w:t>
-      </w:r>
-      <w:proofErr w:type="spellStart"/>
-      <w:r>
-        <w:rPr>
-          <w:rFonts w:ascii="Times New Roman" w:hAnsi="Times New Roman" w:cs="Times New Roman"/>
-        </w:rPr>
-        <w:t>Amulti</w:t>
-      </w:r>
-      <w:proofErr w:type="spellEnd"/>
-      <w:r>
-        <w:rPr>
-          <w:rFonts w:ascii="Times New Roman" w:hAnsi="Times New Roman" w:cs="Times New Roman"/>
-        </w:rPr>
-        <w:t xml:space="preserve">-objective optimization approach for tool path generation in five-axis machining of free-form surfaces is proposed based on the NSGA-II algorithm. The approach considers multiple objectives, including machining efficiency, surface quality, and tool accessibility, and generates a set of Pareto-optimal solutions. The effectiveness of the </w:t>
-      </w:r>
-      <w:r>
-        <w:rPr>
-          <w:rFonts w:ascii="Times New Roman" w:hAnsi="Times New Roman" w:cs="Times New Roman"/>
-        </w:rPr>
         <w:lastRenderedPageBreak/>
-        <w:t>proposed approach is demonstrated through several numerical experiments, and the results show that the proposed approach can effectively improve the machining efficiency and surface quality of the machined parts.</w:t>
-      </w:r>
-    </w:p>
-    <w:p>
-      <w:pPr>
-        <w:spacing w:line="360" w:lineRule="auto"/>
-        <w:jc w:val="both"/>
-        <w:rPr>
-          <w:rFonts w:ascii="Times New Roman" w:hAnsi="Times New Roman" w:cs="Times New Roman"/>
-        </w:rPr>
-      </w:pPr>
-    </w:p>
-    <w:p>
-      <w:pPr>
-        <w:spacing w:line="360" w:lineRule="auto"/>
-        <w:ind w:firstLine="720"/>
-        <w:jc w:val="both"/>
-        <w:rPr>
-          <w:rFonts w:ascii="Times New Roman" w:hAnsi="Times New Roman" w:cs="Times New Roman"/>
-        </w:rPr>
-      </w:pPr>
-      <w:r>
-        <w:rPr>
-          <w:rFonts w:ascii="Times New Roman" w:hAnsi="Times New Roman" w:cs="Times New Roman"/>
-          <w:b/>
-          <w:bCs/>
-        </w:rPr>
-        <w:t xml:space="preserve">Huang, S., et. </w:t>
-      </w:r>
-      <w:r>
-        <w:rPr>
-          <w:rFonts w:ascii="Times New Roman" w:hAnsi="Times New Roman" w:cs="Times New Roman"/>
-          <w:b/>
-          <w:bCs/>
-        </w:rPr>
-        <w:t>al</w:t>
-      </w:r>
-      <w:r>
-        <w:rPr>
-          <w:rFonts w:ascii="Times New Roman" w:hAnsi="Times New Roman" w:cs="Times New Roman"/>
-          <w:b/>
-          <w:bCs/>
-        </w:rPr>
-        <w:t>.</w:t>
-      </w:r>
-      <w:r>
-        <w:rPr>
-          <w:rFonts w:ascii="Times New Roman" w:hAnsi="Times New Roman" w:cs="Times New Roman"/>
-          <w:b/>
-          <w:bCs/>
-        </w:rPr>
-        <w:t xml:space="preserve"> [</w:t>
-      </w:r>
-      <w:r>
-        <w:rPr>
-          <w:rFonts w:ascii="Times New Roman" w:hAnsi="Times New Roman" w:cs="Times New Roman"/>
-          <w:b/>
-          <w:bCs/>
-        </w:rPr>
-        <w:t>34</w:t>
-      </w:r>
-      <w:r>
-        <w:rPr>
-          <w:rFonts w:ascii="Times New Roman" w:hAnsi="Times New Roman" w:cs="Times New Roman"/>
-          <w:b/>
-          <w:bCs/>
-        </w:rPr>
-        <w:t>]</w:t>
-      </w:r>
-      <w:r>
-        <w:rPr>
-          <w:rFonts w:ascii="Times New Roman" w:hAnsi="Times New Roman" w:cs="Times New Roman"/>
-        </w:rPr>
-        <w:t xml:space="preserve"> A</w:t>
-      </w:r>
-      <w:r>
-        <w:rPr>
-          <w:rFonts w:ascii="Times New Roman" w:hAnsi="Times New Roman" w:cs="Times New Roman"/>
-        </w:rPr>
-        <w:t xml:space="preserve"> </w:t>
-      </w:r>
-      <w:r>
-        <w:rPr>
-          <w:rFonts w:ascii="Times New Roman" w:hAnsi="Times New Roman" w:cs="Times New Roman"/>
-        </w:rPr>
-        <w:t>novel approach for tool path generation in five-axis machining of free-form surfaces is proposed. The approach first divides the surface into a series of patches, and then uses a local feature analysis algorithm to determine the optimal tool orientation for each patch. The toolpath is then generated by connecting the tool orientation for each patch. The effectiveness of the proposed approach is demonstrated through several numerical experiments, and the results show that the proposed approach can effectively reduce the machining time and improve the surface quality of the machined parts.</w:t>
-      </w:r>
-    </w:p>
-    <w:p>
-      <w:pPr>
-        <w:spacing w:line="360" w:lineRule="auto"/>
-        <w:jc w:val="both"/>
-        <w:rPr>
-          <w:rFonts w:ascii="Times New Roman" w:hAnsi="Times New Roman" w:cs="Times New Roman"/>
-          <w:b/>
-          <w:bCs/>
-        </w:rPr>
-      </w:pPr>
-    </w:p>
-    <w:p>
-      <w:pPr>
-        <w:spacing w:line="360" w:lineRule="auto"/>
-        <w:ind w:firstLine="720"/>
-        <w:jc w:val="both"/>
-        <w:rPr>
-          <w:rFonts w:ascii="Times New Roman" w:hAnsi="Times New Roman" w:cs="Times New Roman"/>
-        </w:rPr>
-      </w:pPr>
-      <w:r>
-        <w:rPr>
-          <w:rFonts w:ascii="Times New Roman" w:hAnsi="Times New Roman" w:cs="Times New Roman"/>
-          <w:b/>
-          <w:bCs/>
-        </w:rPr>
-        <w:t xml:space="preserve">Li, J., et. </w:t>
-      </w:r>
-      <w:r>
-        <w:rPr>
-          <w:rFonts w:ascii="Times New Roman" w:hAnsi="Times New Roman" w:cs="Times New Roman"/>
-          <w:b/>
-          <w:bCs/>
-        </w:rPr>
-        <w:t>al</w:t>
-      </w:r>
-      <w:r>
-        <w:rPr>
-          <w:rFonts w:ascii="Times New Roman" w:hAnsi="Times New Roman" w:cs="Times New Roman"/>
-          <w:b/>
-          <w:bCs/>
-        </w:rPr>
-        <w:t>.</w:t>
-      </w:r>
-      <w:r>
-        <w:rPr>
-          <w:rFonts w:ascii="Times New Roman" w:hAnsi="Times New Roman" w:cs="Times New Roman"/>
-          <w:b/>
-          <w:bCs/>
-        </w:rPr>
-        <w:t xml:space="preserve"> [</w:t>
-      </w:r>
-      <w:r>
-        <w:rPr>
-          <w:rFonts w:ascii="Times New Roman" w:hAnsi="Times New Roman" w:cs="Times New Roman"/>
-          <w:b/>
-          <w:bCs/>
-        </w:rPr>
-        <w:t>35</w:t>
-      </w:r>
-      <w:r>
-        <w:rPr>
-          <w:rFonts w:ascii="Times New Roman" w:hAnsi="Times New Roman" w:cs="Times New Roman"/>
-          <w:b/>
-          <w:bCs/>
-        </w:rPr>
-        <w:t>]</w:t>
-      </w:r>
-      <w:r>
-        <w:rPr>
-          <w:rFonts w:ascii="Times New Roman" w:hAnsi="Times New Roman" w:cs="Times New Roman"/>
-        </w:rPr>
-        <w:t xml:space="preserve"> A</w:t>
-      </w:r>
-      <w:r>
-        <w:rPr>
-          <w:rFonts w:ascii="Times New Roman" w:hAnsi="Times New Roman" w:cs="Times New Roman"/>
-        </w:rPr>
-        <w:t xml:space="preserve"> </w:t>
-      </w:r>
-      <w:r>
-        <w:rPr>
-          <w:rFonts w:ascii="Times New Roman" w:hAnsi="Times New Roman" w:cs="Times New Roman"/>
-        </w:rPr>
-        <w:t>tool path planning approach for five-axis machining of free-form surfaces is proposed. The approach first divides the surface into a series of patches, and then uses a local feature analysis algorithm to determine the optimal tool orientation for each patch. The toolpath is then generated by connecting the tool orientation for each patch. The effectiveness of the proposed approach is demonstrated through several numerical experiments, and the results show that the proposed approach can effectively improve the machining efficiency and surface quality of the machined parts.</w:t>
-      </w:r>
-    </w:p>
-    <w:p>
-      <w:pPr>
-        <w:spacing w:line="360" w:lineRule="auto"/>
-        <w:jc w:val="both"/>
-        <w:rPr>
-          <w:rFonts w:ascii="Times New Roman" w:hAnsi="Times New Roman" w:cs="Times New Roman"/>
-          <w:b/>
-          <w:bCs/>
-        </w:rPr>
-      </w:pPr>
-    </w:p>
-    <w:p>
-      <w:pPr>
-        <w:spacing w:line="360" w:lineRule="auto"/>
-        <w:ind w:firstLine="720"/>
-        <w:jc w:val="both"/>
-        <w:rPr>
-          <w:rFonts w:ascii="Times New Roman" w:hAnsi="Times New Roman" w:cs="Times New Roman"/>
-        </w:rPr>
-      </w:pPr>
-      <w:r>
-        <w:rPr>
-          <w:rFonts w:ascii="Times New Roman" w:hAnsi="Times New Roman" w:cs="Times New Roman"/>
-          <w:b/>
-          <w:bCs/>
-        </w:rPr>
-        <w:t xml:space="preserve">Zhang, J., et. </w:t>
-      </w:r>
-      <w:r>
-        <w:rPr>
-          <w:rFonts w:ascii="Times New Roman" w:hAnsi="Times New Roman" w:cs="Times New Roman"/>
-          <w:b/>
-          <w:bCs/>
-        </w:rPr>
-        <w:t>al</w:t>
-      </w:r>
-      <w:r>
-        <w:rPr>
-          <w:rFonts w:ascii="Times New Roman" w:hAnsi="Times New Roman" w:cs="Times New Roman"/>
-          <w:b/>
-          <w:bCs/>
-        </w:rPr>
-        <w:t>.</w:t>
-      </w:r>
-      <w:r>
-        <w:rPr>
-          <w:rFonts w:ascii="Times New Roman" w:hAnsi="Times New Roman" w:cs="Times New Roman"/>
-          <w:b/>
-          <w:bCs/>
-        </w:rPr>
-        <w:t xml:space="preserve"> [</w:t>
-      </w:r>
-      <w:r>
-        <w:rPr>
-          <w:rFonts w:ascii="Times New Roman" w:hAnsi="Times New Roman" w:cs="Times New Roman"/>
-          <w:b/>
-          <w:bCs/>
-        </w:rPr>
-        <w:t>36</w:t>
-      </w:r>
-      <w:r>
-        <w:rPr>
-          <w:rFonts w:ascii="Times New Roman" w:hAnsi="Times New Roman" w:cs="Times New Roman"/>
-          <w:b/>
-          <w:bCs/>
-        </w:rPr>
-        <w:t>]</w:t>
-      </w:r>
-      <w:r>
-        <w:rPr>
-          <w:rFonts w:ascii="Times New Roman" w:hAnsi="Times New Roman" w:cs="Times New Roman"/>
-        </w:rPr>
-        <w:t xml:space="preserve"> A</w:t>
-      </w:r>
-      <w:r>
-        <w:rPr>
-          <w:rFonts w:ascii="Times New Roman" w:hAnsi="Times New Roman" w:cs="Times New Roman"/>
-        </w:rPr>
-        <w:t xml:space="preserve"> </w:t>
-      </w:r>
-      <w:r>
-        <w:rPr>
-          <w:rFonts w:ascii="Times New Roman" w:hAnsi="Times New Roman" w:cs="Times New Roman"/>
-        </w:rPr>
-        <w:t>tool path generation approach for five-axis NC machining of free-form surfaces is proposed. The approach first divides the surface into a series of patches, and then uses a local feature analysis algorithm to determine the optimal tool orientation for each patch. The toolpath is then generated by connecting the tool orientation for each patch. The effectiveness of the proposed approach is demonstrated through several numerical experiments, and the results show that the proposed approach can effectively reduce the machining time and improve the surface quality of the machined parts.</w:t>
-      </w:r>
-    </w:p>
-    <w:p>
-      <w:pPr>
-        <w:spacing w:line="360" w:lineRule="auto"/>
-        <w:jc w:val="both"/>
-        <w:rPr>
-          <w:rFonts w:ascii="Times New Roman" w:hAnsi="Times New Roman" w:cs="Times New Roman"/>
-        </w:rPr>
-      </w:pPr>
-    </w:p>
-    <w:p>
-      <w:pPr>
-        <w:spacing w:line="360" w:lineRule="auto"/>
-        <w:ind w:firstLine="720"/>
-        <w:jc w:val="both"/>
-        <w:rPr>
-          <w:rFonts w:ascii="Times New Roman" w:hAnsi="Times New Roman" w:cs="Times New Roman"/>
-        </w:rPr>
-      </w:pPr>
-      <w:r>
-        <w:rPr>
-          <w:rFonts w:ascii="Times New Roman" w:hAnsi="Times New Roman" w:cs="Times New Roman"/>
-          <w:b/>
-          <w:bCs/>
-        </w:rPr>
-        <w:t>Zhang, H., et</w:t>
-      </w:r>
-      <w:r>
-        <w:rPr>
-          <w:rFonts w:ascii="Times New Roman" w:hAnsi="Times New Roman" w:cs="Times New Roman"/>
-          <w:b/>
-          <w:bCs/>
-        </w:rPr>
-        <w:t>. al</w:t>
-      </w:r>
-      <w:r>
-        <w:rPr>
-          <w:rFonts w:ascii="Times New Roman" w:hAnsi="Times New Roman" w:cs="Times New Roman"/>
-          <w:b/>
-          <w:bCs/>
-        </w:rPr>
-        <w:t>.</w:t>
-      </w:r>
-      <w:r>
-        <w:rPr>
-          <w:rFonts w:ascii="Times New Roman" w:hAnsi="Times New Roman" w:cs="Times New Roman"/>
-          <w:b/>
-          <w:bCs/>
-        </w:rPr>
-        <w:t xml:space="preserve"> </w:t>
-      </w:r>
-      <w:r>
-        <w:rPr>
-          <w:rFonts w:ascii="Times New Roman" w:hAnsi="Times New Roman" w:cs="Times New Roman"/>
-          <w:b/>
-          <w:bCs/>
-        </w:rPr>
-        <w:t>[</w:t>
-      </w:r>
-      <w:r>
-        <w:rPr>
-          <w:rFonts w:ascii="Times New Roman" w:hAnsi="Times New Roman" w:cs="Times New Roman"/>
-          <w:b/>
-          <w:bCs/>
-        </w:rPr>
-        <w:t>37</w:t>
-      </w:r>
-      <w:r>
-        <w:rPr>
-          <w:rFonts w:ascii="Times New Roman" w:hAnsi="Times New Roman" w:cs="Times New Roman"/>
-          <w:b/>
-          <w:bCs/>
-        </w:rPr>
-        <w:t>]</w:t>
-      </w:r>
-      <w:r>
-        <w:rPr>
-          <w:rFonts w:ascii="Times New Roman" w:hAnsi="Times New Roman" w:cs="Times New Roman"/>
-          <w:b/>
-          <w:bCs/>
-        </w:rPr>
-        <w:t xml:space="preserve"> </w:t>
-      </w:r>
-      <w:r>
-        <w:rPr>
-          <w:rFonts w:ascii="Times New Roman" w:hAnsi="Times New Roman" w:cs="Times New Roman"/>
-        </w:rPr>
-        <w:t>A</w:t>
-      </w:r>
-      <w:r>
-        <w:rPr>
-          <w:rFonts w:ascii="Times New Roman" w:hAnsi="Times New Roman" w:cs="Times New Roman"/>
-        </w:rPr>
-        <w:t xml:space="preserve"> </w:t>
-      </w:r>
-      <w:r>
-        <w:rPr>
-          <w:rFonts w:ascii="Times New Roman" w:hAnsi="Times New Roman" w:cs="Times New Roman"/>
-        </w:rPr>
-        <w:t>new algorithm for tool path generation in five-axis machining of free-form surfaces is proposed. The algorithm first divides the surface into a series of patches, and then uses a local feature analysis algorithm to determine the optimal tool orientation for each patch. The toolpath is then generated by connecting the tool orientation for each patch. The effectiveness of the proposed algorithm</w:t>
-      </w:r>
-    </w:p>
-    <w:p>
-      <w:pPr>
-        <w:spacing w:line="360" w:lineRule="auto"/>
-        <w:jc w:val="both"/>
-        <w:rPr>
-          <w:rFonts w:ascii="Times New Roman" w:hAnsi="Times New Roman" w:cs="Times New Roman"/>
-        </w:rPr>
-      </w:pPr>
-    </w:p>
-    <w:p>
-      <w:pPr>
-        <w:spacing w:line="360" w:lineRule="auto"/>
-        <w:ind w:firstLine="720"/>
-        <w:jc w:val="both"/>
-        <w:rPr>
-          <w:rFonts w:ascii="Times New Roman" w:hAnsi="Times New Roman" w:cs="Times New Roman"/>
-        </w:rPr>
-      </w:pPr>
-      <w:r>
-        <w:rPr>
-          <w:rFonts w:ascii="Times New Roman" w:hAnsi="Times New Roman" w:cs="Times New Roman"/>
-          <w:b/>
-          <w:bCs/>
-        </w:rPr>
-        <w:lastRenderedPageBreak/>
-        <w:t>Zou, L., et. al</w:t>
-      </w:r>
-      <w:r>
-        <w:rPr>
-          <w:rFonts w:ascii="Times New Roman" w:hAnsi="Times New Roman" w:cs="Times New Roman"/>
-          <w:b/>
-          <w:bCs/>
-        </w:rPr>
-        <w:t xml:space="preserve"> </w:t>
-      </w:r>
-      <w:r>
-        <w:rPr>
-          <w:rFonts w:ascii="Times New Roman" w:hAnsi="Times New Roman" w:cs="Times New Roman"/>
-          <w:b/>
-          <w:bCs/>
-        </w:rPr>
-        <w:t>.</w:t>
-      </w:r>
-      <w:r>
-        <w:rPr>
-          <w:rFonts w:ascii="Times New Roman" w:hAnsi="Times New Roman" w:cs="Times New Roman"/>
-          <w:b/>
-          <w:bCs/>
-        </w:rPr>
-        <w:t>[</w:t>
-      </w:r>
-      <w:r>
-        <w:rPr>
-          <w:rFonts w:ascii="Times New Roman" w:hAnsi="Times New Roman" w:cs="Times New Roman"/>
-          <w:b/>
-          <w:bCs/>
-        </w:rPr>
-        <w:t>38</w:t>
-      </w:r>
-      <w:r>
-        <w:rPr>
-          <w:rFonts w:ascii="Times New Roman" w:hAnsi="Times New Roman" w:cs="Times New Roman"/>
-          <w:b/>
-          <w:bCs/>
-        </w:rPr>
-        <w:t>]</w:t>
-      </w:r>
-      <w:r>
-        <w:rPr>
-          <w:rFonts w:ascii="Times New Roman" w:hAnsi="Times New Roman" w:cs="Times New Roman"/>
-        </w:rPr>
-        <w:t xml:space="preserve"> A</w:t>
-      </w:r>
-      <w:r>
-        <w:rPr>
-          <w:rFonts w:ascii="Times New Roman" w:hAnsi="Times New Roman" w:cs="Times New Roman"/>
-        </w:rPr>
-        <w:t xml:space="preserve"> multi-objective optimization approach for tool path planning in five-axis flank milling of free-form surfaces is proposed. The approach takes into account both the machining efficiency and surface quality as the optimization objectives, and uses a genetic algorithm to search for the optimal tool path. The effectiveness of the proposed approach is demonstrated through several numerical experiments, and the results show that the proposed approach can effectively optimize the tool path and improve the machining efficiency and surface quality of the machined parts.</w:t>
-      </w:r>
-    </w:p>
-    <w:p>
-      <w:pPr>
-        <w:spacing w:line="360" w:lineRule="auto"/>
-        <w:jc w:val="both"/>
-        <w:rPr>
-          <w:rFonts w:ascii="Times New Roman" w:hAnsi="Times New Roman" w:cs="Times New Roman"/>
-          <w:b/>
-          <w:bCs/>
-        </w:rPr>
-      </w:pPr>
-    </w:p>
-    <w:p>
-      <w:pPr>
-        <w:spacing w:line="360" w:lineRule="auto"/>
-        <w:ind w:firstLine="720"/>
-        <w:jc w:val="both"/>
-        <w:rPr>
-          <w:rFonts w:ascii="Times New Roman" w:hAnsi="Times New Roman" w:cs="Times New Roman"/>
-        </w:rPr>
-      </w:pPr>
-      <w:r>
-        <w:rPr>
-          <w:rFonts w:ascii="Times New Roman" w:hAnsi="Times New Roman" w:cs="Times New Roman"/>
-          <w:b/>
-          <w:bCs/>
-        </w:rPr>
-        <w:t>Lin, Z</w:t>
-      </w:r>
-      <w:r>
-        <w:rPr>
-          <w:rFonts w:ascii="Times New Roman" w:hAnsi="Times New Roman" w:cs="Times New Roman"/>
-          <w:b/>
-          <w:bCs/>
-        </w:rPr>
-        <w:t xml:space="preserve">., </w:t>
-      </w:r>
-      <w:r>
-        <w:rPr>
-          <w:rFonts w:ascii="Times New Roman" w:hAnsi="Times New Roman" w:cs="Times New Roman"/>
-          <w:b/>
-          <w:bCs/>
-        </w:rPr>
-        <w:t xml:space="preserve">et. </w:t>
-      </w:r>
-      <w:r>
-        <w:rPr>
-          <w:rFonts w:ascii="Times New Roman" w:hAnsi="Times New Roman" w:cs="Times New Roman"/>
-          <w:b/>
-          <w:bCs/>
-        </w:rPr>
-        <w:t>a</w:t>
-      </w:r>
-      <w:r>
-        <w:rPr>
-          <w:rFonts w:ascii="Times New Roman" w:hAnsi="Times New Roman" w:cs="Times New Roman"/>
-          <w:b/>
-          <w:bCs/>
-        </w:rPr>
-        <w:t>l</w:t>
-      </w:r>
-      <w:r>
-        <w:rPr>
-          <w:rFonts w:ascii="Times New Roman" w:hAnsi="Times New Roman" w:cs="Times New Roman"/>
-          <w:b/>
-          <w:bCs/>
-        </w:rPr>
-        <w:t>.</w:t>
-      </w:r>
-      <w:r>
-        <w:rPr>
-          <w:rFonts w:ascii="Times New Roman" w:hAnsi="Times New Roman" w:cs="Times New Roman"/>
-          <w:b/>
-          <w:bCs/>
-        </w:rPr>
-        <w:t xml:space="preserve"> [</w:t>
-      </w:r>
-      <w:r>
-        <w:rPr>
-          <w:rFonts w:ascii="Times New Roman" w:hAnsi="Times New Roman" w:cs="Times New Roman"/>
-          <w:b/>
-          <w:bCs/>
-        </w:rPr>
-        <w:t>39</w:t>
-      </w:r>
-      <w:r>
-        <w:rPr>
-          <w:rFonts w:ascii="Times New Roman" w:hAnsi="Times New Roman" w:cs="Times New Roman"/>
-          <w:b/>
-          <w:bCs/>
-        </w:rPr>
-        <w:t>]</w:t>
-      </w:r>
-      <w:r>
-        <w:rPr>
-          <w:rFonts w:ascii="Times New Roman" w:hAnsi="Times New Roman" w:cs="Times New Roman"/>
-        </w:rPr>
-        <w:t xml:space="preserve"> A</w:t>
-      </w:r>
-      <w:r>
-        <w:rPr>
-          <w:rFonts w:ascii="Times New Roman" w:hAnsi="Times New Roman" w:cs="Times New Roman"/>
-        </w:rPr>
-        <w:t xml:space="preserve"> </w:t>
-      </w:r>
-      <w:r>
-        <w:rPr>
-          <w:rFonts w:ascii="Times New Roman" w:hAnsi="Times New Roman" w:cs="Times New Roman"/>
-        </w:rPr>
-        <w:t>novel optimization method for tool path generation in five-axis machining of free-form surfaces is proposed. The method uses a local feature analysis algorithm to determine the optimal tool orientation for each point on the surface, and then uses a genetic algorithm to search for the optimal tool path. The effectiveness of the proposed method is demonstrated through several numerical experiments, and the results show that the proposed method can effectively optimize the tool path and improve the machining efficiency and surface quality of the machined parts.</w:t>
-      </w:r>
-    </w:p>
-    <w:p>
-      <w:pPr>
-        <w:spacing w:line="360" w:lineRule="auto"/>
-        <w:ind w:firstLine="720"/>
-        <w:jc w:val="both"/>
-        <w:rPr>
-          <w:rFonts w:ascii="Times New Roman" w:hAnsi="Times New Roman" w:cs="Times New Roman"/>
-        </w:rPr>
-      </w:pPr>
-    </w:p>
-    <w:p>
-      <w:pPr>
-        <w:spacing w:line="360" w:lineRule="auto"/>
-        <w:ind w:firstLine="720"/>
-        <w:jc w:val="both"/>
-        <w:rPr>
-          <w:rFonts w:ascii="Times New Roman" w:hAnsi="Times New Roman" w:cs="Times New Roman"/>
-        </w:rPr>
-      </w:pPr>
-      <w:r>
-        <w:rPr>
-          <w:rFonts w:ascii="Times New Roman" w:hAnsi="Times New Roman" w:cs="Times New Roman"/>
-          <w:b/>
-          <w:bCs/>
-        </w:rPr>
-        <w:t>Wu, Y., et. al</w:t>
-      </w:r>
-      <w:r>
-        <w:rPr>
-          <w:rFonts w:ascii="Times New Roman" w:hAnsi="Times New Roman" w:cs="Times New Roman"/>
-          <w:b/>
-          <w:bCs/>
-        </w:rPr>
-        <w:t>.</w:t>
-      </w:r>
-      <w:r>
-        <w:rPr>
-          <w:rFonts w:ascii="Times New Roman" w:hAnsi="Times New Roman" w:cs="Times New Roman"/>
-          <w:b/>
-          <w:bCs/>
-        </w:rPr>
-        <w:t xml:space="preserve"> [</w:t>
-      </w:r>
-      <w:r>
-        <w:rPr>
-          <w:rFonts w:ascii="Times New Roman" w:hAnsi="Times New Roman" w:cs="Times New Roman"/>
-          <w:b/>
-          <w:bCs/>
-        </w:rPr>
-        <w:t>40</w:t>
-      </w:r>
-      <w:r>
-        <w:rPr>
-          <w:rFonts w:ascii="Times New Roman" w:hAnsi="Times New Roman" w:cs="Times New Roman"/>
-          <w:b/>
-          <w:bCs/>
-        </w:rPr>
-        <w:t>]</w:t>
-      </w:r>
-      <w:r>
-        <w:rPr>
-          <w:rFonts w:ascii="Times New Roman" w:hAnsi="Times New Roman" w:cs="Times New Roman"/>
-        </w:rPr>
-        <w:t xml:space="preserve"> A</w:t>
-      </w:r>
-      <w:r>
-        <w:rPr>
-          <w:rFonts w:ascii="Times New Roman" w:hAnsi="Times New Roman" w:cs="Times New Roman"/>
-        </w:rPr>
-        <w:t xml:space="preserve"> </w:t>
-      </w:r>
-      <w:r>
-        <w:rPr>
-          <w:rFonts w:ascii="Times New Roman" w:hAnsi="Times New Roman" w:cs="Times New Roman"/>
-        </w:rPr>
-        <w:t>novel optimization method for tool path generation in five-axis machining of free-form surfaces is proposed. The method uses a local feature analysis algorithm to determine the optimal tool orientation for each point on the surface, and then uses a genetic algorithm to search for the optimal tool path. The effectiveness of the proposed method is demonstrated through several numerical experiments, and the results show that the proposed method can effectively optimize the tool path and improve the machining efficiency and surface quality of the machined parts.</w:t>
-      </w:r>
-    </w:p>
-    <w:p>
-      <w:pPr>
-        <w:spacing w:line="360" w:lineRule="auto"/>
-        <w:jc w:val="both"/>
-        <w:rPr>
-          <w:rFonts w:ascii="Times New Roman" w:hAnsi="Times New Roman" w:cs="Times New Roman"/>
-        </w:rPr>
-      </w:pPr>
-    </w:p>
-    <w:p>
-      <w:pPr>
-        <w:spacing w:line="360" w:lineRule="auto"/>
-        <w:ind w:firstLine="720"/>
-        <w:jc w:val="both"/>
-        <w:rPr>
-          <w:rFonts w:ascii="Times New Roman" w:hAnsi="Times New Roman" w:cs="Times New Roman"/>
-        </w:rPr>
-      </w:pPr>
-      <w:r>
-        <w:rPr>
-          <w:rFonts w:ascii="Times New Roman" w:hAnsi="Times New Roman" w:cs="Times New Roman"/>
-          <w:b/>
-          <w:bCs/>
-        </w:rPr>
-        <w:t>Sun, L., et. al</w:t>
-      </w:r>
-      <w:r>
-        <w:rPr>
-          <w:rFonts w:ascii="Times New Roman" w:hAnsi="Times New Roman" w:cs="Times New Roman"/>
-          <w:b/>
-          <w:bCs/>
-        </w:rPr>
-        <w:t>.</w:t>
-      </w:r>
-      <w:r>
-        <w:rPr>
-          <w:rFonts w:ascii="Times New Roman" w:hAnsi="Times New Roman" w:cs="Times New Roman"/>
-          <w:b/>
-          <w:bCs/>
-        </w:rPr>
-        <w:t xml:space="preserve"> [</w:t>
-      </w:r>
-      <w:r>
-        <w:rPr>
-          <w:rFonts w:ascii="Times New Roman" w:hAnsi="Times New Roman" w:cs="Times New Roman"/>
-          <w:b/>
-          <w:bCs/>
-        </w:rPr>
-        <w:t>41</w:t>
-      </w:r>
-      <w:r>
-        <w:rPr>
-          <w:rFonts w:ascii="Times New Roman" w:hAnsi="Times New Roman" w:cs="Times New Roman"/>
-          <w:b/>
-          <w:bCs/>
-        </w:rPr>
-        <w:t>]</w:t>
-      </w:r>
-      <w:r>
-        <w:rPr>
-          <w:rFonts w:ascii="Times New Roman" w:hAnsi="Times New Roman" w:cs="Times New Roman"/>
-        </w:rPr>
-        <w:t xml:space="preserve"> An improved algorithm for tool path generation in five-axis machining of free-form surfaces is proposed. The algorithm first divides the surface into a series of patches, and then uses a local feature analysis algorithm to determine the optimal tool orientation for each patch. The toolpath is then generated by connecting the tool orientation for each patch. The effectiveness of the proposed algorithm is demonstrated through several numerical experiments, and the results show that the proposed algorithm can effectively reduce the machining time and improve the surface quality of the machined parts.</w:t>
-      </w:r>
-    </w:p>
-    <w:p>
-      <w:pPr>
-        <w:spacing w:line="360" w:lineRule="auto"/>
-        <w:jc w:val="both"/>
-        <w:rPr>
-          <w:rFonts w:ascii="Times New Roman" w:hAnsi="Times New Roman" w:cs="Times New Roman"/>
-          <w:b/>
-          <w:bCs/>
-        </w:rPr>
-      </w:pPr>
-    </w:p>
-    <w:p>
-      <w:pPr>
-        <w:spacing w:line="360" w:lineRule="auto"/>
-        <w:ind w:firstLine="720"/>
-        <w:jc w:val="both"/>
-        <w:rPr>
-          <w:rFonts w:ascii="Times New Roman" w:hAnsi="Times New Roman" w:cs="Times New Roman"/>
-        </w:rPr>
-      </w:pPr>
-      <w:r>
-        <w:rPr>
-          <w:rFonts w:ascii="Times New Roman" w:hAnsi="Times New Roman" w:cs="Times New Roman"/>
-          <w:b/>
-          <w:bCs/>
-        </w:rPr>
-        <w:t>Luo, Y., et</w:t>
-      </w:r>
-      <w:r>
-        <w:rPr>
-          <w:rFonts w:ascii="Times New Roman" w:hAnsi="Times New Roman" w:cs="Times New Roman"/>
-          <w:b/>
-          <w:bCs/>
-        </w:rPr>
-        <w:t>. al</w:t>
-      </w:r>
-      <w:r>
-        <w:rPr>
-          <w:rFonts w:ascii="Times New Roman" w:hAnsi="Times New Roman" w:cs="Times New Roman"/>
-          <w:b/>
-          <w:bCs/>
-        </w:rPr>
-        <w:t>.</w:t>
-      </w:r>
-      <w:r>
-        <w:rPr>
-          <w:rFonts w:ascii="Times New Roman" w:hAnsi="Times New Roman" w:cs="Times New Roman"/>
-          <w:b/>
-          <w:bCs/>
-        </w:rPr>
-        <w:t>[</w:t>
-      </w:r>
-      <w:r>
-        <w:rPr>
-          <w:rFonts w:ascii="Times New Roman" w:hAnsi="Times New Roman" w:cs="Times New Roman"/>
-          <w:b/>
-          <w:bCs/>
-        </w:rPr>
-        <w:t>42</w:t>
-      </w:r>
-      <w:r>
-        <w:rPr>
-          <w:rFonts w:ascii="Times New Roman" w:hAnsi="Times New Roman" w:cs="Times New Roman"/>
-          <w:b/>
-          <w:bCs/>
-        </w:rPr>
-        <w:t>]</w:t>
-      </w:r>
-      <w:r>
-        <w:rPr>
-          <w:rFonts w:ascii="Times New Roman" w:hAnsi="Times New Roman" w:cs="Times New Roman"/>
-        </w:rPr>
-        <w:t xml:space="preserve"> An</w:t>
-      </w:r>
-      <w:r>
-        <w:rPr>
-          <w:rFonts w:ascii="Times New Roman" w:hAnsi="Times New Roman" w:cs="Times New Roman"/>
-        </w:rPr>
-        <w:t xml:space="preserve"> </w:t>
-      </w:r>
-      <w:r>
-        <w:rPr>
-          <w:rFonts w:ascii="Times New Roman" w:hAnsi="Times New Roman" w:cs="Times New Roman"/>
-        </w:rPr>
-        <w:t xml:space="preserve">efficient tool path planning method for five-axis machining of free-form surfaces is proposed based on surface decomposition. The method first decomposes </w:t>
-      </w:r>
-      <w:r>
-        <w:rPr>
-          <w:rFonts w:ascii="Times New Roman" w:hAnsi="Times New Roman" w:cs="Times New Roman"/>
-        </w:rPr>
-        <w:lastRenderedPageBreak/>
-        <w:t>the surface into a series of patches, and then uses a local feature analysis algorithm to determine the optimal tool orientation for each patch.</w:t>
-      </w:r>
-    </w:p>
-    <w:p>
-      <w:pPr>
-        <w:spacing w:line="360" w:lineRule="auto"/>
-        <w:jc w:val="both"/>
-        <w:rPr>
-          <w:rFonts w:ascii="Times New Roman" w:hAnsi="Times New Roman" w:cs="Times New Roman"/>
-        </w:rPr>
-      </w:pPr>
-    </w:p>
-    <w:p>
-      <w:pPr>
-        <w:spacing w:line="360" w:lineRule="auto"/>
-        <w:ind w:firstLine="720"/>
-        <w:jc w:val="both"/>
-        <w:rPr>
-          <w:rFonts w:ascii="Times New Roman" w:hAnsi="Times New Roman" w:cs="Times New Roman"/>
-        </w:rPr>
-      </w:pPr>
-      <w:r>
-        <w:rPr>
-          <w:rFonts w:ascii="Times New Roman" w:hAnsi="Times New Roman" w:cs="Times New Roman"/>
-          <w:b/>
-          <w:bCs/>
-        </w:rPr>
-        <w:t>Garg, A., et. al</w:t>
-      </w:r>
-      <w:r>
-        <w:rPr>
-          <w:rFonts w:ascii="Times New Roman" w:hAnsi="Times New Roman" w:cs="Times New Roman"/>
-          <w:b/>
-          <w:bCs/>
-        </w:rPr>
-        <w:t>.</w:t>
-      </w:r>
-      <w:r>
-        <w:rPr>
-          <w:rFonts w:ascii="Times New Roman" w:hAnsi="Times New Roman" w:cs="Times New Roman"/>
-          <w:b/>
-          <w:bCs/>
-        </w:rPr>
-        <w:t xml:space="preserve"> </w:t>
-      </w:r>
-      <w:r>
-        <w:rPr>
-          <w:rFonts w:ascii="Times New Roman" w:hAnsi="Times New Roman" w:cs="Times New Roman"/>
-          <w:b/>
-          <w:bCs/>
-        </w:rPr>
-        <w:t>[</w:t>
-      </w:r>
-      <w:r>
-        <w:rPr>
-          <w:rFonts w:ascii="Times New Roman" w:hAnsi="Times New Roman" w:cs="Times New Roman"/>
-          <w:b/>
-          <w:bCs/>
-        </w:rPr>
-        <w:t>43</w:t>
-      </w:r>
-      <w:r>
-        <w:rPr>
-          <w:rFonts w:ascii="Times New Roman" w:hAnsi="Times New Roman" w:cs="Times New Roman"/>
-          <w:b/>
-          <w:bCs/>
-        </w:rPr>
-        <w:t>]</w:t>
-      </w:r>
-      <w:r>
-        <w:rPr>
-          <w:rFonts w:ascii="Times New Roman" w:hAnsi="Times New Roman" w:cs="Times New Roman"/>
-        </w:rPr>
-        <w:t xml:space="preserve"> A Freeform surfaces are widely used in industries such as aerospace, automotive, and biomedical. However, machining of freeform surfaces is a challenging task due to the complex geometries involved. In this paper, a comprehensive review of the literature on machining of freeform surfaces is presented, including the various methods, challenges, and future trends. The review provides a valuable resource for researchers and practitioners in the field.</w:t>
-      </w:r>
-    </w:p>
-    <w:p>
-      <w:pPr>
-        <w:spacing w:line="360" w:lineRule="auto"/>
-        <w:jc w:val="both"/>
-        <w:rPr>
-          <w:rFonts w:ascii="Times New Roman" w:hAnsi="Times New Roman" w:cs="Times New Roman"/>
-        </w:rPr>
-      </w:pPr>
-    </w:p>
-    <w:p>
-      <w:pPr>
-        <w:spacing w:line="360" w:lineRule="auto"/>
-        <w:ind w:firstLine="720"/>
-        <w:jc w:val="both"/>
-        <w:rPr>
-          <w:rFonts w:ascii="Times New Roman" w:hAnsi="Times New Roman" w:cs="Times New Roman"/>
-        </w:rPr>
-      </w:pPr>
-      <w:r>
-        <w:rPr>
-          <w:rFonts w:ascii="Times New Roman" w:hAnsi="Times New Roman" w:cs="Times New Roman"/>
-          <w:b/>
-          <w:bCs/>
-        </w:rPr>
-        <w:t>Nayak, A. K</w:t>
-      </w:r>
-      <w:r>
-        <w:rPr>
-          <w:rFonts w:ascii="Times New Roman" w:hAnsi="Times New Roman" w:cs="Times New Roman"/>
-          <w:b/>
-          <w:bCs/>
-        </w:rPr>
-        <w:t xml:space="preserve">., </w:t>
-      </w:r>
-      <w:r>
-        <w:rPr>
-          <w:rFonts w:ascii="Times New Roman" w:hAnsi="Times New Roman" w:cs="Times New Roman"/>
-          <w:b/>
-          <w:bCs/>
-        </w:rPr>
-        <w:t xml:space="preserve">et. </w:t>
-      </w:r>
-      <w:r>
-        <w:rPr>
-          <w:rFonts w:ascii="Times New Roman" w:hAnsi="Times New Roman" w:cs="Times New Roman"/>
-          <w:b/>
-          <w:bCs/>
-        </w:rPr>
-        <w:t>A</w:t>
-      </w:r>
-      <w:r>
-        <w:rPr>
-          <w:rFonts w:ascii="Times New Roman" w:hAnsi="Times New Roman" w:cs="Times New Roman"/>
-          <w:b/>
-          <w:bCs/>
-        </w:rPr>
-        <w:t>l</w:t>
-      </w:r>
-      <w:r>
-        <w:rPr>
-          <w:rFonts w:ascii="Times New Roman" w:hAnsi="Times New Roman" w:cs="Times New Roman"/>
-          <w:b/>
-          <w:bCs/>
-        </w:rPr>
-        <w:t>.</w:t>
-      </w:r>
-      <w:r>
-        <w:rPr>
-          <w:rFonts w:ascii="Times New Roman" w:hAnsi="Times New Roman" w:cs="Times New Roman"/>
-          <w:b/>
-          <w:bCs/>
-        </w:rPr>
-        <w:t xml:space="preserve"> [</w:t>
-      </w:r>
-      <w:r>
-        <w:rPr>
-          <w:rFonts w:ascii="Times New Roman" w:hAnsi="Times New Roman" w:cs="Times New Roman"/>
-          <w:b/>
-          <w:bCs/>
-        </w:rPr>
-        <w:t>44</w:t>
-      </w:r>
-      <w:r>
-        <w:rPr>
-          <w:rFonts w:ascii="Times New Roman" w:hAnsi="Times New Roman" w:cs="Times New Roman"/>
-          <w:b/>
-          <w:bCs/>
-        </w:rPr>
-        <w:t>]</w:t>
-      </w:r>
-      <w:r>
-        <w:rPr>
-          <w:rFonts w:ascii="Times New Roman" w:hAnsi="Times New Roman" w:cs="Times New Roman"/>
-        </w:rPr>
-        <w:t xml:space="preserve"> A</w:t>
-      </w:r>
-      <w:r>
-        <w:rPr>
-          <w:rFonts w:ascii="Times New Roman" w:hAnsi="Times New Roman" w:cs="Times New Roman"/>
-        </w:rPr>
-        <w:t xml:space="preserve"> </w:t>
-      </w:r>
-      <w:r>
-        <w:rPr>
-          <w:rFonts w:ascii="Times New Roman" w:hAnsi="Times New Roman" w:cs="Times New Roman"/>
-        </w:rPr>
-        <w:t>Ball-end milling is a commonly used process for machining freeform surfaces. In this paper, the Taguchi method is used to optimize the machining parameters for minimizing surface roughness in ball-end milling of freeform surfaces. The effectiveness of the proposed approach is demonstrated through experimental results, and the results show that the proposed approach can effectively improve the surface quality of the machined parts.</w:t>
-      </w:r>
-    </w:p>
-    <w:p>
-      <w:pPr>
-        <w:spacing w:line="360" w:lineRule="auto"/>
-        <w:ind w:firstLine="720"/>
-        <w:jc w:val="both"/>
-        <w:rPr>
-          <w:rFonts w:ascii="Times New Roman" w:hAnsi="Times New Roman" w:cs="Times New Roman"/>
-        </w:rPr>
-      </w:pPr>
-    </w:p>
-    <w:p>
-      <w:pPr>
-        <w:spacing w:line="360" w:lineRule="auto"/>
-        <w:ind w:firstLine="720"/>
-        <w:jc w:val="both"/>
-        <w:rPr>
-          <w:rFonts w:ascii="Times New Roman" w:hAnsi="Times New Roman" w:cs="Times New Roman"/>
-        </w:rPr>
-      </w:pPr>
-      <w:r>
-        <w:rPr>
-          <w:rFonts w:ascii="Times New Roman" w:hAnsi="Times New Roman" w:cs="Times New Roman"/>
-          <w:b/>
-          <w:bCs/>
-        </w:rPr>
-        <w:t>Kumari, A., et. al</w:t>
-      </w:r>
-      <w:r>
-        <w:rPr>
-          <w:rFonts w:ascii="Times New Roman" w:hAnsi="Times New Roman" w:cs="Times New Roman"/>
-          <w:b/>
-          <w:bCs/>
-        </w:rPr>
-        <w:t>.</w:t>
-      </w:r>
-      <w:r>
-        <w:rPr>
-          <w:rFonts w:ascii="Times New Roman" w:hAnsi="Times New Roman" w:cs="Times New Roman"/>
-          <w:b/>
-          <w:bCs/>
-        </w:rPr>
-        <w:t xml:space="preserve"> [</w:t>
-      </w:r>
-      <w:r>
-        <w:rPr>
-          <w:rFonts w:ascii="Times New Roman" w:hAnsi="Times New Roman" w:cs="Times New Roman"/>
-          <w:b/>
-          <w:bCs/>
-        </w:rPr>
-        <w:t>45</w:t>
-      </w:r>
-      <w:r>
-        <w:rPr>
-          <w:rFonts w:ascii="Times New Roman" w:hAnsi="Times New Roman" w:cs="Times New Roman"/>
-          <w:b/>
-          <w:bCs/>
-        </w:rPr>
-        <w:t>]</w:t>
-      </w:r>
-      <w:r>
-        <w:rPr>
-          <w:rFonts w:ascii="Times New Roman" w:hAnsi="Times New Roman" w:cs="Times New Roman"/>
-        </w:rPr>
-        <w:t xml:space="preserve"> A</w:t>
-      </w:r>
-      <w:r>
-        <w:rPr>
-          <w:rFonts w:ascii="Times New Roman" w:hAnsi="Times New Roman" w:cs="Times New Roman"/>
-        </w:rPr>
-        <w:t xml:space="preserve"> </w:t>
-      </w:r>
-      <w:r>
-        <w:rPr>
-          <w:rFonts w:ascii="Times New Roman" w:hAnsi="Times New Roman" w:cs="Times New Roman"/>
-        </w:rPr>
-        <w:t>method for tool path generation for five-axis machining of freeform surfaces using Delaunay triangulation is proposed. The surface is first triangulated using the Delaunay method, and then the tool path is generated by connecting the tool orientations for each triangle. The effectiveness of the proposed method is demonstrated through several numerical experiments, and the results show that the proposed method can effectively improve the machining efficiency and surface quality of the machined parts.</w:t>
-      </w:r>
-    </w:p>
-    <w:p>
-      <w:pPr>
-        <w:spacing w:line="360" w:lineRule="auto"/>
-        <w:jc w:val="both"/>
-        <w:rPr>
-          <w:rFonts w:ascii="Times New Roman" w:hAnsi="Times New Roman" w:cs="Times New Roman"/>
-          <w:b/>
-          <w:bCs/>
-        </w:rPr>
-      </w:pPr>
-    </w:p>
-    <w:p>
-      <w:pPr>
-        <w:spacing w:line="360" w:lineRule="auto"/>
-        <w:ind w:firstLine="720"/>
-        <w:jc w:val="both"/>
-        <w:rPr>
-          <w:rFonts w:ascii="Times New Roman" w:hAnsi="Times New Roman" w:cs="Times New Roman"/>
-        </w:rPr>
-      </w:pPr>
-      <w:r>
-        <w:rPr>
-          <w:rFonts w:ascii="Times New Roman" w:hAnsi="Times New Roman" w:cs="Times New Roman"/>
-          <w:b/>
-          <w:bCs/>
-        </w:rPr>
-        <w:t>Panda, S. K.,</w:t>
-      </w:r>
-      <w:r>
-        <w:rPr>
-          <w:rFonts w:ascii="Times New Roman" w:hAnsi="Times New Roman" w:cs="Times New Roman"/>
-          <w:b/>
-          <w:bCs/>
-        </w:rPr>
-        <w:t xml:space="preserve"> et. </w:t>
-      </w:r>
-      <w:r>
-        <w:rPr>
-          <w:rFonts w:ascii="Times New Roman" w:hAnsi="Times New Roman" w:cs="Times New Roman"/>
-          <w:b/>
-          <w:bCs/>
-        </w:rPr>
-        <w:t>al</w:t>
-      </w:r>
-      <w:r>
-        <w:rPr>
-          <w:rFonts w:ascii="Times New Roman" w:hAnsi="Times New Roman" w:cs="Times New Roman"/>
-          <w:b/>
-          <w:bCs/>
-        </w:rPr>
-        <w:t>.</w:t>
-      </w:r>
-      <w:r>
-        <w:rPr>
-          <w:rFonts w:ascii="Times New Roman" w:hAnsi="Times New Roman" w:cs="Times New Roman"/>
-          <w:b/>
-          <w:bCs/>
-        </w:rPr>
-        <w:t xml:space="preserve"> [</w:t>
-      </w:r>
-      <w:r>
-        <w:rPr>
-          <w:rFonts w:ascii="Times New Roman" w:hAnsi="Times New Roman" w:cs="Times New Roman"/>
-          <w:b/>
-          <w:bCs/>
-        </w:rPr>
-        <w:t>46</w:t>
-      </w:r>
-      <w:r>
-        <w:rPr>
-          <w:rFonts w:ascii="Times New Roman" w:hAnsi="Times New Roman" w:cs="Times New Roman"/>
-          <w:b/>
-          <w:bCs/>
-        </w:rPr>
-        <w:t>]</w:t>
-      </w:r>
-      <w:r>
-        <w:rPr>
-          <w:rFonts w:ascii="Times New Roman" w:hAnsi="Times New Roman" w:cs="Times New Roman"/>
-        </w:rPr>
-        <w:t xml:space="preserve"> the Taguchi method is used to optimize the machining parameters for ball-end milling of freeform surfaces. The effectiveness of the proposed approach is demonstrated through experimental results, and the results show that the proposed approach can effectively improve the surface quality of the machined parts.</w:t>
-      </w:r>
-    </w:p>
-    <w:p>
-      <w:pPr>
-        <w:spacing w:line="360" w:lineRule="auto"/>
-        <w:jc w:val="both"/>
-        <w:rPr>
-          <w:rFonts w:ascii="Times New Roman" w:hAnsi="Times New Roman" w:cs="Times New Roman"/>
-        </w:rPr>
-      </w:pPr>
-    </w:p>
-    <w:p>
-      <w:pPr>
-        <w:spacing w:line="360" w:lineRule="auto"/>
-        <w:ind w:firstLine="720"/>
-        <w:jc w:val="both"/>
-        <w:rPr>
-          <w:rFonts w:ascii="Times New Roman" w:hAnsi="Times New Roman" w:cs="Times New Roman"/>
-        </w:rPr>
-      </w:pPr>
-      <w:proofErr w:type="spellStart"/>
-      <w:r>
-        <w:rPr>
-          <w:rFonts w:ascii="Times New Roman" w:hAnsi="Times New Roman" w:cs="Times New Roman"/>
-          <w:b/>
-          <w:bCs/>
-        </w:rPr>
-        <w:t>Dehghani</w:t>
-      </w:r>
-      <w:proofErr w:type="spellEnd"/>
-      <w:r>
-        <w:rPr>
-          <w:rFonts w:ascii="Times New Roman" w:hAnsi="Times New Roman" w:cs="Times New Roman"/>
-          <w:b/>
-          <w:bCs/>
-        </w:rPr>
-        <w:t>, A</w:t>
-      </w:r>
-      <w:r>
-        <w:rPr>
-          <w:rFonts w:ascii="Times New Roman" w:hAnsi="Times New Roman" w:cs="Times New Roman"/>
-          <w:b/>
-          <w:bCs/>
-        </w:rPr>
-        <w:t xml:space="preserve">, </w:t>
-      </w:r>
-      <w:r>
-        <w:rPr>
-          <w:rFonts w:ascii="Times New Roman" w:hAnsi="Times New Roman" w:cs="Times New Roman"/>
-          <w:b/>
-          <w:bCs/>
-        </w:rPr>
-        <w:t xml:space="preserve">et. </w:t>
-      </w:r>
-      <w:r>
-        <w:rPr>
-          <w:rFonts w:ascii="Times New Roman" w:hAnsi="Times New Roman" w:cs="Times New Roman"/>
-          <w:b/>
-          <w:bCs/>
-        </w:rPr>
-        <w:t>al</w:t>
-      </w:r>
-      <w:r>
-        <w:rPr>
-          <w:rFonts w:ascii="Times New Roman" w:hAnsi="Times New Roman" w:cs="Times New Roman"/>
-          <w:b/>
-          <w:bCs/>
-        </w:rPr>
-        <w:t>.</w:t>
-      </w:r>
-      <w:r>
-        <w:rPr>
-          <w:rFonts w:ascii="Times New Roman" w:hAnsi="Times New Roman" w:cs="Times New Roman"/>
-          <w:b/>
-          <w:bCs/>
-        </w:rPr>
-        <w:t xml:space="preserve"> [</w:t>
-      </w:r>
-      <w:r>
-        <w:rPr>
-          <w:rFonts w:ascii="Times New Roman" w:hAnsi="Times New Roman" w:cs="Times New Roman"/>
-          <w:b/>
-          <w:bCs/>
-        </w:rPr>
-        <w:t>4</w:t>
-      </w:r>
-      <w:r>
-        <w:rPr>
-          <w:rFonts w:ascii="Times New Roman" w:hAnsi="Times New Roman" w:cs="Times New Roman"/>
-          <w:b/>
-          <w:bCs/>
-        </w:rPr>
-        <w:t>7</w:t>
-      </w:r>
-      <w:r>
-        <w:rPr>
-          <w:rFonts w:ascii="Times New Roman" w:hAnsi="Times New Roman" w:cs="Times New Roman"/>
-          <w:b/>
-          <w:bCs/>
-        </w:rPr>
-        <w:t>]</w:t>
-      </w:r>
-      <w:r>
-        <w:rPr>
-          <w:rFonts w:ascii="Times New Roman" w:hAnsi="Times New Roman" w:cs="Times New Roman"/>
-        </w:rPr>
-        <w:t xml:space="preserve"> A</w:t>
-      </w:r>
-      <w:r>
-        <w:rPr>
-          <w:rFonts w:ascii="Times New Roman" w:hAnsi="Times New Roman" w:cs="Times New Roman"/>
-        </w:rPr>
-        <w:t xml:space="preserve"> </w:t>
-      </w:r>
-      <w:r>
-        <w:rPr>
-          <w:rFonts w:ascii="Times New Roman" w:hAnsi="Times New Roman" w:cs="Times New Roman"/>
-        </w:rPr>
-        <w:t>hybrid approach for tool path generation in five-axis milling of freeform surfaces is proposed. The approach combines the advantages of both mesh and point-based methods, and the effectiveness of the proposed method is demonstrated through several numerical experiments. The results show that the proposed method can effectively improve the machining efficiency and surface quality of the machined parts.</w:t>
-      </w:r>
-    </w:p>
-    <w:p>
-      <w:pPr>
-        <w:spacing w:line="360" w:lineRule="auto"/>
-        <w:jc w:val="both"/>
-        <w:rPr>
-          <w:rFonts w:ascii="Times New Roman" w:hAnsi="Times New Roman" w:cs="Times New Roman"/>
-          <w:b/>
-          <w:bCs/>
-        </w:rPr>
-      </w:pPr>
-    </w:p>
-    <w:p>
-      <w:pPr>
-        <w:spacing w:line="360" w:lineRule="auto"/>
-        <w:ind w:firstLine="720"/>
-        <w:jc w:val="both"/>
-        <w:rPr>
-          <w:rFonts w:ascii="Times New Roman" w:hAnsi="Times New Roman" w:cs="Times New Roman"/>
-        </w:rPr>
-      </w:pPr>
-      <w:r>
-        <w:rPr>
-          <w:rFonts w:ascii="Times New Roman" w:hAnsi="Times New Roman" w:cs="Times New Roman"/>
-          <w:b/>
-          <w:bCs/>
-        </w:rPr>
         <w:t>Zhou, Y</w:t>
       </w:r>
       <w:r>

</xml_diff>